<commit_message>
diagrams has been edited
</commit_message>
<xml_diff>
--- a/Галько_Міла_ІП01_КП2.docx
+++ b/Галько_Міла_ІП01_КП2.docx
@@ -390,6 +390,7 @@
                 <w:lang w:val="uk-UA"/>
               </w:rPr>
             </w:pPr>
+            <w:proofErr w:type="spellStart"/>
             <w:r>
               <w:rPr>
                 <w:rFonts w:ascii="Times New Roman" w:hAnsi="Times New Roman" w:cs="Times New Roman"/>
@@ -397,7 +398,17 @@
                 <w:szCs w:val="28"/>
                 <w:lang w:val="uk-UA"/>
               </w:rPr>
-              <w:t>Лісовиченко О.І.</w:t>
+              <w:t>Лісовиченко</w:t>
+            </w:r>
+            <w:proofErr w:type="spellEnd"/>
+            <w:r>
+              <w:rPr>
+                <w:rFonts w:ascii="Times New Roman" w:hAnsi="Times New Roman" w:cs="Times New Roman"/>
+                <w:sz w:val="28"/>
+                <w:szCs w:val="28"/>
+                <w:lang w:val="uk-UA"/>
+              </w:rPr>
+              <w:t xml:space="preserve"> О.І.</w:t>
             </w:r>
           </w:p>
           <w:p>
@@ -548,7 +559,6 @@
           <w:szCs w:val="28"/>
           <w:lang w:val="uk-UA"/>
         </w:rPr>
-        <w:lastRenderedPageBreak/>
         <w:t>Комп’ютерний практикум No</w:t>
       </w:r>
       <w:r>
@@ -587,13 +597,59 @@
         </w:rPr>
         <w:t xml:space="preserve"> </w:t>
       </w:r>
-      <w:r>
-        <w:rPr>
-          <w:rFonts w:ascii="Times New Roman" w:hAnsi="Times New Roman" w:cs="Times New Roman"/>
-          <w:sz w:val="28"/>
-          <w:szCs w:val="28"/>
-        </w:rPr>
-        <w:t>засоби обміну даними.</w:t>
+      <w:proofErr w:type="spellStart"/>
+      <w:r>
+        <w:rPr>
+          <w:rFonts w:ascii="Times New Roman" w:hAnsi="Times New Roman" w:cs="Times New Roman"/>
+          <w:sz w:val="28"/>
+          <w:szCs w:val="28"/>
+        </w:rPr>
+        <w:t>засоби</w:t>
+      </w:r>
+      <w:proofErr w:type="spellEnd"/>
+      <w:r>
+        <w:rPr>
+          <w:rFonts w:ascii="Times New Roman" w:hAnsi="Times New Roman" w:cs="Times New Roman"/>
+          <w:sz w:val="28"/>
+          <w:szCs w:val="28"/>
+        </w:rPr>
+        <w:t xml:space="preserve"> </w:t>
+      </w:r>
+      <w:proofErr w:type="spellStart"/>
+      <w:r>
+        <w:rPr>
+          <w:rFonts w:ascii="Times New Roman" w:hAnsi="Times New Roman" w:cs="Times New Roman"/>
+          <w:sz w:val="28"/>
+          <w:szCs w:val="28"/>
+        </w:rPr>
+        <w:t>обміну</w:t>
+      </w:r>
+      <w:proofErr w:type="spellEnd"/>
+      <w:r>
+        <w:rPr>
+          <w:rFonts w:ascii="Times New Roman" w:hAnsi="Times New Roman" w:cs="Times New Roman"/>
+          <w:sz w:val="28"/>
+          <w:szCs w:val="28"/>
+        </w:rPr>
+        <w:t xml:space="preserve"> </w:t>
+      </w:r>
+      <w:proofErr w:type="spellStart"/>
+      <w:r>
+        <w:rPr>
+          <w:rFonts w:ascii="Times New Roman" w:hAnsi="Times New Roman" w:cs="Times New Roman"/>
+          <w:sz w:val="28"/>
+          <w:szCs w:val="28"/>
+        </w:rPr>
+        <w:t>даними</w:t>
+      </w:r>
+      <w:proofErr w:type="spellEnd"/>
+      <w:r>
+        <w:rPr>
+          <w:rFonts w:ascii="Times New Roman" w:hAnsi="Times New Roman" w:cs="Times New Roman"/>
+          <w:sz w:val="28"/>
+          <w:szCs w:val="28"/>
+        </w:rPr>
+        <w:t>.</w:t>
       </w:r>
     </w:p>
     <w:p>
@@ -606,6 +662,7 @@
           <w:szCs w:val="28"/>
         </w:rPr>
       </w:pPr>
+      <w:proofErr w:type="spellStart"/>
       <w:r>
         <w:rPr>
           <w:rFonts w:ascii="Times New Roman" w:hAnsi="Times New Roman" w:cs="Times New Roman"/>
@@ -613,7 +670,17 @@
           <w:sz w:val="28"/>
           <w:szCs w:val="28"/>
         </w:rPr>
-        <w:t>Завдання:</w:t>
+        <w:t>Завдання</w:t>
+      </w:r>
+      <w:proofErr w:type="spellEnd"/>
+      <w:r>
+        <w:rPr>
+          <w:rFonts w:ascii="Times New Roman" w:hAnsi="Times New Roman" w:cs="Times New Roman"/>
+          <w:b/>
+          <w:sz w:val="28"/>
+          <w:szCs w:val="28"/>
+        </w:rPr>
+        <w:t>:</w:t>
       </w:r>
     </w:p>
     <w:p>
@@ -631,7 +698,79 @@
           <w:sz w:val="28"/>
           <w:szCs w:val="28"/>
         </w:rPr>
-        <w:t>1. Написати процедуру введення і перетворення цілого числа.</w:t>
+        <w:t xml:space="preserve">1. </w:t>
+      </w:r>
+      <w:proofErr w:type="spellStart"/>
+      <w:r>
+        <w:rPr>
+          <w:rFonts w:ascii="Times New Roman" w:hAnsi="Times New Roman" w:cs="Times New Roman"/>
+          <w:sz w:val="28"/>
+          <w:szCs w:val="28"/>
+        </w:rPr>
+        <w:t>Написати</w:t>
+      </w:r>
+      <w:proofErr w:type="spellEnd"/>
+      <w:r>
+        <w:rPr>
+          <w:rFonts w:ascii="Times New Roman" w:hAnsi="Times New Roman" w:cs="Times New Roman"/>
+          <w:sz w:val="28"/>
+          <w:szCs w:val="28"/>
+        </w:rPr>
+        <w:t xml:space="preserve"> процедуру </w:t>
+      </w:r>
+      <w:proofErr w:type="spellStart"/>
+      <w:r>
+        <w:rPr>
+          <w:rFonts w:ascii="Times New Roman" w:hAnsi="Times New Roman" w:cs="Times New Roman"/>
+          <w:sz w:val="28"/>
+          <w:szCs w:val="28"/>
+        </w:rPr>
+        <w:t>введення</w:t>
+      </w:r>
+      <w:proofErr w:type="spellEnd"/>
+      <w:r>
+        <w:rPr>
+          <w:rFonts w:ascii="Times New Roman" w:hAnsi="Times New Roman" w:cs="Times New Roman"/>
+          <w:sz w:val="28"/>
+          <w:szCs w:val="28"/>
+        </w:rPr>
+        <w:t xml:space="preserve"> і </w:t>
+      </w:r>
+      <w:proofErr w:type="spellStart"/>
+      <w:r>
+        <w:rPr>
+          <w:rFonts w:ascii="Times New Roman" w:hAnsi="Times New Roman" w:cs="Times New Roman"/>
+          <w:sz w:val="28"/>
+          <w:szCs w:val="28"/>
+        </w:rPr>
+        <w:t>перетворення</w:t>
+      </w:r>
+      <w:proofErr w:type="spellEnd"/>
+      <w:r>
+        <w:rPr>
+          <w:rFonts w:ascii="Times New Roman" w:hAnsi="Times New Roman" w:cs="Times New Roman"/>
+          <w:sz w:val="28"/>
+          <w:szCs w:val="28"/>
+        </w:rPr>
+        <w:t xml:space="preserve"> </w:t>
+      </w:r>
+      <w:proofErr w:type="spellStart"/>
+      <w:r>
+        <w:rPr>
+          <w:rFonts w:ascii="Times New Roman" w:hAnsi="Times New Roman" w:cs="Times New Roman"/>
+          <w:sz w:val="28"/>
+          <w:szCs w:val="28"/>
+        </w:rPr>
+        <w:t>цілого</w:t>
+      </w:r>
+      <w:proofErr w:type="spellEnd"/>
+      <w:r>
+        <w:rPr>
+          <w:rFonts w:ascii="Times New Roman" w:hAnsi="Times New Roman" w:cs="Times New Roman"/>
+          <w:sz w:val="28"/>
+          <w:szCs w:val="28"/>
+        </w:rPr>
+        <w:t xml:space="preserve"> числа.</w:t>
       </w:r>
     </w:p>
     <w:p>
@@ -643,13 +782,59 @@
           <w:szCs w:val="28"/>
         </w:rPr>
       </w:pPr>
-      <w:r>
-        <w:rPr>
-          <w:rFonts w:ascii="Times New Roman" w:hAnsi="Times New Roman" w:cs="Times New Roman"/>
-          <w:sz w:val="28"/>
-          <w:szCs w:val="28"/>
-        </w:rPr>
-        <w:t>Виконати математичну дію над числом (</w:t>
+      <w:proofErr w:type="spellStart"/>
+      <w:r>
+        <w:rPr>
+          <w:rFonts w:ascii="Times New Roman" w:hAnsi="Times New Roman" w:cs="Times New Roman"/>
+          <w:sz w:val="28"/>
+          <w:szCs w:val="28"/>
+        </w:rPr>
+        <w:t>Виконати</w:t>
+      </w:r>
+      <w:proofErr w:type="spellEnd"/>
+      <w:r>
+        <w:rPr>
+          <w:rFonts w:ascii="Times New Roman" w:hAnsi="Times New Roman" w:cs="Times New Roman"/>
+          <w:sz w:val="28"/>
+          <w:szCs w:val="28"/>
+        </w:rPr>
+        <w:t xml:space="preserve"> </w:t>
+      </w:r>
+      <w:proofErr w:type="spellStart"/>
+      <w:r>
+        <w:rPr>
+          <w:rFonts w:ascii="Times New Roman" w:hAnsi="Times New Roman" w:cs="Times New Roman"/>
+          <w:sz w:val="28"/>
+          <w:szCs w:val="28"/>
+        </w:rPr>
+        <w:t>математичну</w:t>
+      </w:r>
+      <w:proofErr w:type="spellEnd"/>
+      <w:r>
+        <w:rPr>
+          <w:rFonts w:ascii="Times New Roman" w:hAnsi="Times New Roman" w:cs="Times New Roman"/>
+          <w:sz w:val="28"/>
+          <w:szCs w:val="28"/>
+        </w:rPr>
+        <w:t xml:space="preserve"> </w:t>
+      </w:r>
+      <w:proofErr w:type="spellStart"/>
+      <w:r>
+        <w:rPr>
+          <w:rFonts w:ascii="Times New Roman" w:hAnsi="Times New Roman" w:cs="Times New Roman"/>
+          <w:sz w:val="28"/>
+          <w:szCs w:val="28"/>
+        </w:rPr>
+        <w:t>дію</w:t>
+      </w:r>
+      <w:proofErr w:type="spellEnd"/>
+      <w:r>
+        <w:rPr>
+          <w:rFonts w:ascii="Times New Roman" w:hAnsi="Times New Roman" w:cs="Times New Roman"/>
+          <w:sz w:val="28"/>
+          <w:szCs w:val="28"/>
+        </w:rPr>
+        <w:t xml:space="preserve"> над числом (</w:t>
       </w:r>
       <w:r>
         <w:rPr>
@@ -684,7 +869,61 @@
           <w:sz w:val="28"/>
           <w:szCs w:val="28"/>
         </w:rPr>
-        <w:t>2. Перевести число в рядок та вивести його на екран.</w:t>
+        <w:t xml:space="preserve">2. Перевести число в рядок та </w:t>
+      </w:r>
+      <w:proofErr w:type="spellStart"/>
+      <w:r>
+        <w:rPr>
+          <w:rFonts w:ascii="Times New Roman" w:hAnsi="Times New Roman" w:cs="Times New Roman"/>
+          <w:sz w:val="28"/>
+          <w:szCs w:val="28"/>
+        </w:rPr>
+        <w:t>вивести</w:t>
+      </w:r>
+      <w:proofErr w:type="spellEnd"/>
+      <w:r>
+        <w:rPr>
+          <w:rFonts w:ascii="Times New Roman" w:hAnsi="Times New Roman" w:cs="Times New Roman"/>
+          <w:sz w:val="28"/>
+          <w:szCs w:val="28"/>
+        </w:rPr>
+        <w:t xml:space="preserve"> </w:t>
+      </w:r>
+      <w:proofErr w:type="spellStart"/>
+      <w:r>
+        <w:rPr>
+          <w:rFonts w:ascii="Times New Roman" w:hAnsi="Times New Roman" w:cs="Times New Roman"/>
+          <w:sz w:val="28"/>
+          <w:szCs w:val="28"/>
+        </w:rPr>
+        <w:t>його</w:t>
+      </w:r>
+      <w:proofErr w:type="spellEnd"/>
+      <w:r>
+        <w:rPr>
+          <w:rFonts w:ascii="Times New Roman" w:hAnsi="Times New Roman" w:cs="Times New Roman"/>
+          <w:sz w:val="28"/>
+          <w:szCs w:val="28"/>
+        </w:rPr>
+        <w:t xml:space="preserve"> на </w:t>
+      </w:r>
+      <w:proofErr w:type="spellStart"/>
+      <w:r>
+        <w:rPr>
+          <w:rFonts w:ascii="Times New Roman" w:hAnsi="Times New Roman" w:cs="Times New Roman"/>
+          <w:sz w:val="28"/>
+          <w:szCs w:val="28"/>
+        </w:rPr>
+        <w:t>екран</w:t>
+      </w:r>
+      <w:proofErr w:type="spellEnd"/>
+      <w:r>
+        <w:rPr>
+          <w:rFonts w:ascii="Times New Roman" w:hAnsi="Times New Roman" w:cs="Times New Roman"/>
+          <w:sz w:val="28"/>
+          <w:szCs w:val="28"/>
+        </w:rPr>
+        <w:t>.</w:t>
       </w:r>
     </w:p>
     <w:p>
@@ -881,8 +1120,17 @@
           <w:rFonts w:ascii="Courier New" w:hAnsi="Courier New" w:cs="Courier New"/>
           <w:lang w:val="en-US"/>
         </w:rPr>
-        <w:t xml:space="preserve">    NUM DW ?</w:t>
-      </w:r>
+        <w:t xml:space="preserve">    NUM </w:t>
+      </w:r>
+      <w:proofErr w:type="gramStart"/>
+      <w:r>
+        <w:rPr>
+          <w:rFonts w:ascii="Courier New" w:hAnsi="Courier New" w:cs="Courier New"/>
+          <w:lang w:val="en-US"/>
+        </w:rPr>
+        <w:t>DW ?</w:t>
+      </w:r>
+      <w:proofErr w:type="gramEnd"/>
     </w:p>
     <w:p>
       <w:pPr>
@@ -988,7 +1236,23 @@
           <w:rFonts w:ascii="Courier New" w:hAnsi="Courier New" w:cs="Courier New"/>
           <w:lang w:val="en-US"/>
         </w:rPr>
-        <w:t xml:space="preserve">    MSG_ERR   DB 'Wrong number!$'</w:t>
+        <w:t xml:space="preserve">    MSG_ERR   DB 'Wrong </w:t>
+      </w:r>
+      <w:proofErr w:type="gramStart"/>
+      <w:r>
+        <w:rPr>
+          <w:rFonts w:ascii="Courier New" w:hAnsi="Courier New" w:cs="Courier New"/>
+          <w:lang w:val="en-US"/>
+        </w:rPr>
+        <w:t>number!$</w:t>
+      </w:r>
+      <w:proofErr w:type="gramEnd"/>
+      <w:r>
+        <w:rPr>
+          <w:rFonts w:ascii="Courier New" w:hAnsi="Courier New" w:cs="Courier New"/>
+          <w:lang w:val="en-US"/>
+        </w:rPr>
+        <w:t>'</w:t>
       </w:r>
     </w:p>
     <w:p>
@@ -1076,7 +1340,23 @@
           <w:rFonts w:ascii="Courier New" w:hAnsi="Courier New" w:cs="Courier New"/>
           <w:lang w:val="en-US"/>
         </w:rPr>
-        <w:t xml:space="preserve">        ASSUME CS:CSG, DS:DSG, SS:SSG</w:t>
+        <w:t xml:space="preserve">        ASSUME </w:t>
+      </w:r>
+      <w:proofErr w:type="gramStart"/>
+      <w:r>
+        <w:rPr>
+          <w:rFonts w:ascii="Courier New" w:hAnsi="Courier New" w:cs="Courier New"/>
+          <w:lang w:val="en-US"/>
+        </w:rPr>
+        <w:t>CS:CSG</w:t>
+      </w:r>
+      <w:proofErr w:type="gramEnd"/>
+      <w:r>
+        <w:rPr>
+          <w:rFonts w:ascii="Courier New" w:hAnsi="Courier New" w:cs="Courier New"/>
+          <w:lang w:val="en-US"/>
+        </w:rPr>
+        <w:t>, DS:DSG, SS:SSG</w:t>
       </w:r>
     </w:p>
     <w:p>
@@ -1449,6 +1729,7 @@
           <w:rFonts w:ascii="Courier New" w:hAnsi="Courier New" w:cs="Courier New"/>
           <w:lang w:val="en-US"/>
         </w:rPr>
+        <w:lastRenderedPageBreak/>
         <w:t xml:space="preserve">        LEA DX, BUFFER</w:t>
       </w:r>
     </w:p>
@@ -1487,1036 +1768,1052 @@
           <w:rFonts w:ascii="Courier New" w:hAnsi="Courier New" w:cs="Courier New"/>
           <w:lang w:val="en-US"/>
         </w:rPr>
+        <w:t xml:space="preserve">        RET</w:t>
+      </w:r>
+    </w:p>
+    <w:p>
+      <w:pPr>
+        <w:autoSpaceDE w:val="0"/>
+        <w:autoSpaceDN w:val="0"/>
+        <w:adjustRightInd w:val="0"/>
+        <w:spacing w:after="0" w:line="240" w:lineRule="auto"/>
+        <w:rPr>
+          <w:rFonts w:ascii="Courier New" w:hAnsi="Courier New" w:cs="Courier New"/>
+          <w:lang w:val="en-US"/>
+        </w:rPr>
+      </w:pPr>
+      <w:r>
+        <w:rPr>
+          <w:rFonts w:ascii="Courier New" w:hAnsi="Courier New" w:cs="Courier New"/>
+          <w:lang w:val="en-US"/>
+        </w:rPr>
+        <w:t xml:space="preserve">    INPUT ENDP</w:t>
+      </w:r>
+    </w:p>
+    <w:p>
+      <w:pPr>
+        <w:autoSpaceDE w:val="0"/>
+        <w:autoSpaceDN w:val="0"/>
+        <w:adjustRightInd w:val="0"/>
+        <w:spacing w:after="0" w:line="240" w:lineRule="auto"/>
+        <w:rPr>
+          <w:rFonts w:ascii="Courier New" w:hAnsi="Courier New" w:cs="Courier New"/>
+          <w:lang w:val="en-US"/>
+        </w:rPr>
+      </w:pPr>
+      <w:r>
+        <w:rPr>
+          <w:rFonts w:ascii="Courier New" w:hAnsi="Courier New" w:cs="Courier New"/>
+          <w:lang w:val="en-US"/>
+        </w:rPr>
+        <w:t xml:space="preserve">    </w:t>
+      </w:r>
+    </w:p>
+    <w:p>
+      <w:pPr>
+        <w:autoSpaceDE w:val="0"/>
+        <w:autoSpaceDN w:val="0"/>
+        <w:adjustRightInd w:val="0"/>
+        <w:spacing w:after="0" w:line="240" w:lineRule="auto"/>
+        <w:rPr>
+          <w:rFonts w:ascii="Courier New" w:hAnsi="Courier New" w:cs="Courier New"/>
+          <w:lang w:val="en-US"/>
+        </w:rPr>
+      </w:pPr>
+      <w:r>
+        <w:rPr>
+          <w:rFonts w:ascii="Courier New" w:hAnsi="Courier New" w:cs="Courier New"/>
+          <w:lang w:val="en-US"/>
+        </w:rPr>
+        <w:t xml:space="preserve">    CHECKNUM PROC NEAR </w:t>
+      </w:r>
+    </w:p>
+    <w:p>
+      <w:pPr>
+        <w:autoSpaceDE w:val="0"/>
+        <w:autoSpaceDN w:val="0"/>
+        <w:adjustRightInd w:val="0"/>
+        <w:spacing w:after="0" w:line="240" w:lineRule="auto"/>
+        <w:rPr>
+          <w:rFonts w:ascii="Courier New" w:hAnsi="Courier New" w:cs="Courier New"/>
+          <w:lang w:val="en-US"/>
+        </w:rPr>
+      </w:pPr>
+      <w:r>
+        <w:rPr>
+          <w:rFonts w:ascii="Courier New" w:hAnsi="Courier New" w:cs="Courier New"/>
+          <w:lang w:val="en-US"/>
+        </w:rPr>
+        <w:t xml:space="preserve">        XOR AX, AX</w:t>
+      </w:r>
+    </w:p>
+    <w:p>
+      <w:pPr>
+        <w:autoSpaceDE w:val="0"/>
+        <w:autoSpaceDN w:val="0"/>
+        <w:adjustRightInd w:val="0"/>
+        <w:spacing w:after="0" w:line="240" w:lineRule="auto"/>
+        <w:rPr>
+          <w:rFonts w:ascii="Courier New" w:hAnsi="Courier New" w:cs="Courier New"/>
+          <w:lang w:val="en-US"/>
+        </w:rPr>
+      </w:pPr>
+      <w:r>
+        <w:rPr>
+          <w:rFonts w:ascii="Courier New" w:hAnsi="Courier New" w:cs="Courier New"/>
+          <w:lang w:val="en-US"/>
+        </w:rPr>
+        <w:t xml:space="preserve">        LEA SI, BUFFER+1</w:t>
+      </w:r>
+    </w:p>
+    <w:p>
+      <w:pPr>
+        <w:autoSpaceDE w:val="0"/>
+        <w:autoSpaceDN w:val="0"/>
+        <w:adjustRightInd w:val="0"/>
+        <w:spacing w:after="0" w:line="240" w:lineRule="auto"/>
+        <w:rPr>
+          <w:rFonts w:ascii="Courier New" w:hAnsi="Courier New" w:cs="Courier New"/>
+          <w:lang w:val="en-US"/>
+        </w:rPr>
+      </w:pPr>
+      <w:r>
+        <w:rPr>
+          <w:rFonts w:ascii="Courier New" w:hAnsi="Courier New" w:cs="Courier New"/>
+          <w:lang w:val="en-US"/>
+        </w:rPr>
+        <w:t xml:space="preserve">        MOV CL, [SI]</w:t>
+      </w:r>
+    </w:p>
+    <w:p>
+      <w:pPr>
+        <w:autoSpaceDE w:val="0"/>
+        <w:autoSpaceDN w:val="0"/>
+        <w:adjustRightInd w:val="0"/>
+        <w:spacing w:after="0" w:line="240" w:lineRule="auto"/>
+        <w:rPr>
+          <w:rFonts w:ascii="Courier New" w:hAnsi="Courier New" w:cs="Courier New"/>
+          <w:lang w:val="en-US"/>
+        </w:rPr>
+      </w:pPr>
+      <w:r>
+        <w:rPr>
+          <w:rFonts w:ascii="Courier New" w:hAnsi="Courier New" w:cs="Courier New"/>
+          <w:lang w:val="en-US"/>
+        </w:rPr>
+        <w:t xml:space="preserve">        INC SI</w:t>
+      </w:r>
+    </w:p>
+    <w:p>
+      <w:pPr>
+        <w:autoSpaceDE w:val="0"/>
+        <w:autoSpaceDN w:val="0"/>
+        <w:adjustRightInd w:val="0"/>
+        <w:spacing w:after="0" w:line="240" w:lineRule="auto"/>
+        <w:rPr>
+          <w:rFonts w:ascii="Courier New" w:hAnsi="Courier New" w:cs="Courier New"/>
+          <w:lang w:val="en-US"/>
+        </w:rPr>
+      </w:pPr>
+      <w:r>
+        <w:rPr>
+          <w:rFonts w:ascii="Courier New" w:hAnsi="Courier New" w:cs="Courier New"/>
+          <w:lang w:val="en-US"/>
+        </w:rPr>
+        <w:t xml:space="preserve">        </w:t>
+      </w:r>
+    </w:p>
+    <w:p>
+      <w:pPr>
+        <w:autoSpaceDE w:val="0"/>
+        <w:autoSpaceDN w:val="0"/>
+        <w:adjustRightInd w:val="0"/>
+        <w:spacing w:after="0" w:line="240" w:lineRule="auto"/>
+        <w:rPr>
+          <w:rFonts w:ascii="Courier New" w:hAnsi="Courier New" w:cs="Courier New"/>
+          <w:lang w:val="en-US"/>
+        </w:rPr>
+      </w:pPr>
+      <w:r>
+        <w:rPr>
+          <w:rFonts w:ascii="Courier New" w:hAnsi="Courier New" w:cs="Courier New"/>
+          <w:lang w:val="en-US"/>
+        </w:rPr>
+        <w:t xml:space="preserve">        XOR BX, BX</w:t>
+      </w:r>
+    </w:p>
+    <w:p>
+      <w:pPr>
+        <w:autoSpaceDE w:val="0"/>
+        <w:autoSpaceDN w:val="0"/>
+        <w:adjustRightInd w:val="0"/>
+        <w:spacing w:after="0" w:line="240" w:lineRule="auto"/>
+        <w:rPr>
+          <w:rFonts w:ascii="Courier New" w:hAnsi="Courier New" w:cs="Courier New"/>
+          <w:lang w:val="en-US"/>
+        </w:rPr>
+      </w:pPr>
+      <w:r>
+        <w:rPr>
+          <w:rFonts w:ascii="Courier New" w:hAnsi="Courier New" w:cs="Courier New"/>
+          <w:lang w:val="en-US"/>
+        </w:rPr>
+        <w:t xml:space="preserve">        MOV BL, [SI]</w:t>
+      </w:r>
+    </w:p>
+    <w:p>
+      <w:pPr>
+        <w:autoSpaceDE w:val="0"/>
+        <w:autoSpaceDN w:val="0"/>
+        <w:adjustRightInd w:val="0"/>
+        <w:spacing w:after="0" w:line="240" w:lineRule="auto"/>
+        <w:rPr>
+          <w:rFonts w:ascii="Courier New" w:hAnsi="Courier New" w:cs="Courier New"/>
+          <w:lang w:val="en-US"/>
+        </w:rPr>
+      </w:pPr>
+      <w:r>
+        <w:rPr>
+          <w:rFonts w:ascii="Courier New" w:hAnsi="Courier New" w:cs="Courier New"/>
+          <w:lang w:val="en-US"/>
+        </w:rPr>
+        <w:t xml:space="preserve">        CMP BL, '-'</w:t>
+      </w:r>
+    </w:p>
+    <w:p>
+      <w:pPr>
+        <w:autoSpaceDE w:val="0"/>
+        <w:autoSpaceDN w:val="0"/>
+        <w:adjustRightInd w:val="0"/>
+        <w:spacing w:after="0" w:line="240" w:lineRule="auto"/>
+        <w:rPr>
+          <w:rFonts w:ascii="Courier New" w:hAnsi="Courier New" w:cs="Courier New"/>
+          <w:lang w:val="en-US"/>
+        </w:rPr>
+      </w:pPr>
+      <w:r>
+        <w:rPr>
+          <w:rFonts w:ascii="Courier New" w:hAnsi="Courier New" w:cs="Courier New"/>
+          <w:lang w:val="en-US"/>
+        </w:rPr>
+        <w:t xml:space="preserve">        JNE CHECK_SYMBOL</w:t>
+      </w:r>
+    </w:p>
+    <w:p>
+      <w:pPr>
+        <w:autoSpaceDE w:val="0"/>
+        <w:autoSpaceDN w:val="0"/>
+        <w:adjustRightInd w:val="0"/>
+        <w:spacing w:after="0" w:line="240" w:lineRule="auto"/>
+        <w:rPr>
+          <w:rFonts w:ascii="Courier New" w:hAnsi="Courier New" w:cs="Courier New"/>
+          <w:lang w:val="en-US"/>
+        </w:rPr>
+      </w:pPr>
+      <w:r>
+        <w:rPr>
+          <w:rFonts w:ascii="Courier New" w:hAnsi="Courier New" w:cs="Courier New"/>
+          <w:lang w:val="en-US"/>
+        </w:rPr>
+        <w:t xml:space="preserve">        INC SI</w:t>
+      </w:r>
+    </w:p>
+    <w:p>
+      <w:pPr>
+        <w:autoSpaceDE w:val="0"/>
+        <w:autoSpaceDN w:val="0"/>
+        <w:adjustRightInd w:val="0"/>
+        <w:spacing w:after="0" w:line="240" w:lineRule="auto"/>
+        <w:rPr>
+          <w:rFonts w:ascii="Courier New" w:hAnsi="Courier New" w:cs="Courier New"/>
+          <w:lang w:val="en-US"/>
+        </w:rPr>
+      </w:pPr>
+      <w:r>
+        <w:rPr>
+          <w:rFonts w:ascii="Courier New" w:hAnsi="Courier New" w:cs="Courier New"/>
+          <w:lang w:val="en-US"/>
+        </w:rPr>
+        <w:t xml:space="preserve">        MOV ISNEG, 1</w:t>
+      </w:r>
+    </w:p>
+    <w:p>
+      <w:pPr>
+        <w:autoSpaceDE w:val="0"/>
+        <w:autoSpaceDN w:val="0"/>
+        <w:adjustRightInd w:val="0"/>
+        <w:spacing w:after="0" w:line="240" w:lineRule="auto"/>
+        <w:rPr>
+          <w:rFonts w:ascii="Courier New" w:hAnsi="Courier New" w:cs="Courier New"/>
+          <w:lang w:val="en-US"/>
+        </w:rPr>
+      </w:pPr>
+      <w:r>
+        <w:rPr>
+          <w:rFonts w:ascii="Courier New" w:hAnsi="Courier New" w:cs="Courier New"/>
+          <w:lang w:val="en-US"/>
+        </w:rPr>
+        <w:t xml:space="preserve">        DEC CX</w:t>
+      </w:r>
+    </w:p>
+    <w:p>
+      <w:pPr>
+        <w:autoSpaceDE w:val="0"/>
+        <w:autoSpaceDN w:val="0"/>
+        <w:adjustRightInd w:val="0"/>
+        <w:spacing w:after="0" w:line="240" w:lineRule="auto"/>
+        <w:rPr>
+          <w:rFonts w:ascii="Courier New" w:hAnsi="Courier New" w:cs="Courier New"/>
+          <w:lang w:val="en-US"/>
+        </w:rPr>
+      </w:pPr>
+    </w:p>
+    <w:p>
+      <w:pPr>
+        <w:autoSpaceDE w:val="0"/>
+        <w:autoSpaceDN w:val="0"/>
+        <w:adjustRightInd w:val="0"/>
+        <w:spacing w:after="0" w:line="240" w:lineRule="auto"/>
+        <w:rPr>
+          <w:rFonts w:ascii="Courier New" w:hAnsi="Courier New" w:cs="Courier New"/>
+          <w:lang w:val="en-US"/>
+        </w:rPr>
+      </w:pPr>
+      <w:r>
+        <w:rPr>
+          <w:rFonts w:ascii="Courier New" w:hAnsi="Courier New" w:cs="Courier New"/>
+          <w:lang w:val="en-US"/>
+        </w:rPr>
+        <w:t xml:space="preserve">        CHECK_SYMBOL:</w:t>
+      </w:r>
+    </w:p>
+    <w:p>
+      <w:pPr>
+        <w:autoSpaceDE w:val="0"/>
+        <w:autoSpaceDN w:val="0"/>
+        <w:adjustRightInd w:val="0"/>
+        <w:spacing w:after="0" w:line="240" w:lineRule="auto"/>
+        <w:rPr>
+          <w:rFonts w:ascii="Courier New" w:hAnsi="Courier New" w:cs="Courier New"/>
+          <w:lang w:val="en-US"/>
+        </w:rPr>
+      </w:pPr>
+      <w:r>
+        <w:rPr>
+          <w:rFonts w:ascii="Courier New" w:hAnsi="Courier New" w:cs="Courier New"/>
+          <w:lang w:val="en-US"/>
+        </w:rPr>
+        <w:t xml:space="preserve">            IMUL TEN</w:t>
+      </w:r>
+    </w:p>
+    <w:p>
+      <w:pPr>
+        <w:autoSpaceDE w:val="0"/>
+        <w:autoSpaceDN w:val="0"/>
+        <w:adjustRightInd w:val="0"/>
+        <w:spacing w:after="0" w:line="240" w:lineRule="auto"/>
+        <w:rPr>
+          <w:rFonts w:ascii="Courier New" w:hAnsi="Courier New" w:cs="Courier New"/>
+          <w:lang w:val="en-US"/>
+        </w:rPr>
+      </w:pPr>
+      <w:r>
+        <w:rPr>
+          <w:rFonts w:ascii="Courier New" w:hAnsi="Courier New" w:cs="Courier New"/>
+          <w:lang w:val="en-US"/>
+        </w:rPr>
+        <w:t xml:space="preserve">            JO ERROR</w:t>
+      </w:r>
+    </w:p>
+    <w:p>
+      <w:pPr>
+        <w:autoSpaceDE w:val="0"/>
+        <w:autoSpaceDN w:val="0"/>
+        <w:adjustRightInd w:val="0"/>
+        <w:spacing w:after="0" w:line="240" w:lineRule="auto"/>
+        <w:rPr>
+          <w:rFonts w:ascii="Courier New" w:hAnsi="Courier New" w:cs="Courier New"/>
+          <w:lang w:val="en-US"/>
+        </w:rPr>
+      </w:pPr>
+    </w:p>
+    <w:p>
+      <w:pPr>
+        <w:autoSpaceDE w:val="0"/>
+        <w:autoSpaceDN w:val="0"/>
+        <w:adjustRightInd w:val="0"/>
+        <w:spacing w:after="0" w:line="240" w:lineRule="auto"/>
+        <w:rPr>
+          <w:rFonts w:ascii="Courier New" w:hAnsi="Courier New" w:cs="Courier New"/>
+          <w:lang w:val="en-US"/>
+        </w:rPr>
+      </w:pPr>
+      <w:r>
+        <w:rPr>
+          <w:rFonts w:ascii="Courier New" w:hAnsi="Courier New" w:cs="Courier New"/>
+          <w:lang w:val="en-US"/>
+        </w:rPr>
+        <w:t xml:space="preserve">            MOV BL, [SI]</w:t>
+      </w:r>
+    </w:p>
+    <w:p>
+      <w:pPr>
+        <w:autoSpaceDE w:val="0"/>
+        <w:autoSpaceDN w:val="0"/>
+        <w:adjustRightInd w:val="0"/>
+        <w:spacing w:after="0" w:line="240" w:lineRule="auto"/>
+        <w:rPr>
+          <w:rFonts w:ascii="Courier New" w:hAnsi="Courier New" w:cs="Courier New"/>
+          <w:lang w:val="en-US"/>
+        </w:rPr>
+      </w:pPr>
+      <w:r>
+        <w:rPr>
+          <w:rFonts w:ascii="Courier New" w:hAnsi="Courier New" w:cs="Courier New"/>
+          <w:lang w:val="en-US"/>
+        </w:rPr>
+        <w:t xml:space="preserve">            CMP BL, '0'</w:t>
+      </w:r>
+    </w:p>
+    <w:p>
+      <w:pPr>
+        <w:autoSpaceDE w:val="0"/>
+        <w:autoSpaceDN w:val="0"/>
+        <w:adjustRightInd w:val="0"/>
+        <w:spacing w:after="0" w:line="240" w:lineRule="auto"/>
+        <w:rPr>
+          <w:rFonts w:ascii="Courier New" w:hAnsi="Courier New" w:cs="Courier New"/>
+          <w:lang w:val="en-US"/>
+        </w:rPr>
+      </w:pPr>
+      <w:r>
+        <w:rPr>
+          <w:rFonts w:ascii="Courier New" w:hAnsi="Courier New" w:cs="Courier New"/>
+          <w:lang w:val="en-US"/>
+        </w:rPr>
+        <w:t xml:space="preserve">            JB ERROR</w:t>
+      </w:r>
+    </w:p>
+    <w:p>
+      <w:pPr>
+        <w:autoSpaceDE w:val="0"/>
+        <w:autoSpaceDN w:val="0"/>
+        <w:adjustRightInd w:val="0"/>
+        <w:spacing w:after="0" w:line="240" w:lineRule="auto"/>
+        <w:rPr>
+          <w:rFonts w:ascii="Courier New" w:hAnsi="Courier New" w:cs="Courier New"/>
+          <w:lang w:val="en-US"/>
+        </w:rPr>
+      </w:pPr>
+      <w:r>
+        <w:rPr>
+          <w:rFonts w:ascii="Courier New" w:hAnsi="Courier New" w:cs="Courier New"/>
+          <w:lang w:val="en-US"/>
+        </w:rPr>
+        <w:t xml:space="preserve">            CMP BL, '9'</w:t>
+      </w:r>
+    </w:p>
+    <w:p>
+      <w:pPr>
+        <w:autoSpaceDE w:val="0"/>
+        <w:autoSpaceDN w:val="0"/>
+        <w:adjustRightInd w:val="0"/>
+        <w:spacing w:after="0" w:line="240" w:lineRule="auto"/>
+        <w:rPr>
+          <w:rFonts w:ascii="Courier New" w:hAnsi="Courier New" w:cs="Courier New"/>
+          <w:lang w:val="en-US"/>
+        </w:rPr>
+      </w:pPr>
+      <w:r>
+        <w:rPr>
+          <w:rFonts w:ascii="Courier New" w:hAnsi="Courier New" w:cs="Courier New"/>
+          <w:lang w:val="en-US"/>
+        </w:rPr>
+        <w:t xml:space="preserve">            JA ERROR</w:t>
+      </w:r>
+    </w:p>
+    <w:p>
+      <w:pPr>
+        <w:autoSpaceDE w:val="0"/>
+        <w:autoSpaceDN w:val="0"/>
+        <w:adjustRightInd w:val="0"/>
+        <w:spacing w:after="0" w:line="240" w:lineRule="auto"/>
+        <w:rPr>
+          <w:rFonts w:ascii="Courier New" w:hAnsi="Courier New" w:cs="Courier New"/>
+          <w:lang w:val="en-US"/>
+        </w:rPr>
+      </w:pPr>
+      <w:r>
+        <w:rPr>
+          <w:rFonts w:ascii="Courier New" w:hAnsi="Courier New" w:cs="Courier New"/>
+          <w:lang w:val="en-US"/>
+        </w:rPr>
+        <w:t xml:space="preserve">            </w:t>
+      </w:r>
+    </w:p>
+    <w:p>
+      <w:pPr>
+        <w:autoSpaceDE w:val="0"/>
+        <w:autoSpaceDN w:val="0"/>
+        <w:adjustRightInd w:val="0"/>
+        <w:spacing w:after="0" w:line="240" w:lineRule="auto"/>
+        <w:rPr>
+          <w:rFonts w:ascii="Courier New" w:hAnsi="Courier New" w:cs="Courier New"/>
+          <w:lang w:val="en-US"/>
+        </w:rPr>
+      </w:pPr>
+      <w:r>
+        <w:rPr>
+          <w:rFonts w:ascii="Courier New" w:hAnsi="Courier New" w:cs="Courier New"/>
+          <w:lang w:val="en-US"/>
+        </w:rPr>
+        <w:t xml:space="preserve">            SUB BL, '0'</w:t>
+      </w:r>
+    </w:p>
+    <w:p>
+      <w:pPr>
+        <w:autoSpaceDE w:val="0"/>
+        <w:autoSpaceDN w:val="0"/>
+        <w:adjustRightInd w:val="0"/>
+        <w:spacing w:after="0" w:line="240" w:lineRule="auto"/>
+        <w:rPr>
+          <w:rFonts w:ascii="Courier New" w:hAnsi="Courier New" w:cs="Courier New"/>
+          <w:lang w:val="en-US"/>
+        </w:rPr>
+      </w:pPr>
+      <w:r>
+        <w:rPr>
+          <w:rFonts w:ascii="Courier New" w:hAnsi="Courier New" w:cs="Courier New"/>
+          <w:lang w:val="en-US"/>
+        </w:rPr>
+        <w:t xml:space="preserve">            ADD AX, BX</w:t>
+      </w:r>
+    </w:p>
+    <w:p>
+      <w:pPr>
+        <w:autoSpaceDE w:val="0"/>
+        <w:autoSpaceDN w:val="0"/>
+        <w:adjustRightInd w:val="0"/>
+        <w:spacing w:after="0" w:line="240" w:lineRule="auto"/>
+        <w:rPr>
+          <w:rFonts w:ascii="Courier New" w:hAnsi="Courier New" w:cs="Courier New"/>
+          <w:lang w:val="en-US"/>
+        </w:rPr>
+      </w:pPr>
+      <w:r>
+        <w:rPr>
+          <w:rFonts w:ascii="Courier New" w:hAnsi="Courier New" w:cs="Courier New"/>
+          <w:lang w:val="en-US"/>
+        </w:rPr>
+        <w:t xml:space="preserve">            JNC INC_FOR_NEXT</w:t>
+      </w:r>
+    </w:p>
+    <w:p>
+      <w:pPr>
+        <w:autoSpaceDE w:val="0"/>
+        <w:autoSpaceDN w:val="0"/>
+        <w:adjustRightInd w:val="0"/>
+        <w:spacing w:after="0" w:line="240" w:lineRule="auto"/>
+        <w:rPr>
+          <w:rFonts w:ascii="Courier New" w:hAnsi="Courier New" w:cs="Courier New"/>
+          <w:lang w:val="en-US"/>
+        </w:rPr>
+      </w:pPr>
+      <w:r>
+        <w:rPr>
+          <w:rFonts w:ascii="Courier New" w:hAnsi="Courier New" w:cs="Courier New"/>
+          <w:lang w:val="en-US"/>
+        </w:rPr>
+        <w:t xml:space="preserve">            CMP ISNEG, 0</w:t>
+      </w:r>
+    </w:p>
+    <w:p>
+      <w:pPr>
+        <w:autoSpaceDE w:val="0"/>
+        <w:autoSpaceDN w:val="0"/>
+        <w:adjustRightInd w:val="0"/>
+        <w:spacing w:after="0" w:line="240" w:lineRule="auto"/>
+        <w:rPr>
+          <w:rFonts w:ascii="Courier New" w:hAnsi="Courier New" w:cs="Courier New"/>
+          <w:lang w:val="en-US"/>
+        </w:rPr>
+      </w:pPr>
+      <w:r>
+        <w:rPr>
+          <w:rFonts w:ascii="Courier New" w:hAnsi="Courier New" w:cs="Courier New"/>
+          <w:lang w:val="en-US"/>
+        </w:rPr>
+        <w:t xml:space="preserve">            JE ERROR</w:t>
+      </w:r>
+    </w:p>
+    <w:p>
+      <w:pPr>
+        <w:autoSpaceDE w:val="0"/>
+        <w:autoSpaceDN w:val="0"/>
+        <w:adjustRightInd w:val="0"/>
+        <w:spacing w:after="0" w:line="240" w:lineRule="auto"/>
+        <w:rPr>
+          <w:rFonts w:ascii="Courier New" w:hAnsi="Courier New" w:cs="Courier New"/>
+          <w:lang w:val="en-US"/>
+        </w:rPr>
+      </w:pPr>
+      <w:r>
+        <w:rPr>
+          <w:rFonts w:ascii="Courier New" w:hAnsi="Courier New" w:cs="Courier New"/>
+          <w:lang w:val="en-US"/>
+        </w:rPr>
+        <w:t xml:space="preserve">            CMP AX, 32768</w:t>
+      </w:r>
+    </w:p>
+    <w:p>
+      <w:pPr>
+        <w:autoSpaceDE w:val="0"/>
+        <w:autoSpaceDN w:val="0"/>
+        <w:adjustRightInd w:val="0"/>
+        <w:spacing w:after="0" w:line="240" w:lineRule="auto"/>
+        <w:rPr>
+          <w:rFonts w:ascii="Courier New" w:hAnsi="Courier New" w:cs="Courier New"/>
+          <w:lang w:val="en-US"/>
+        </w:rPr>
+      </w:pPr>
+      <w:r>
+        <w:rPr>
+          <w:rFonts w:ascii="Courier New" w:hAnsi="Courier New" w:cs="Courier New"/>
+          <w:lang w:val="en-US"/>
+        </w:rPr>
+        <w:t xml:space="preserve">            JE ERROR</w:t>
+      </w:r>
+    </w:p>
+    <w:p>
+      <w:pPr>
+        <w:autoSpaceDE w:val="0"/>
+        <w:autoSpaceDN w:val="0"/>
+        <w:adjustRightInd w:val="0"/>
+        <w:spacing w:after="0" w:line="240" w:lineRule="auto"/>
+        <w:rPr>
+          <w:rFonts w:ascii="Courier New" w:hAnsi="Courier New" w:cs="Courier New"/>
+          <w:lang w:val="en-US"/>
+        </w:rPr>
+      </w:pPr>
+    </w:p>
+    <w:p>
+      <w:pPr>
+        <w:autoSpaceDE w:val="0"/>
+        <w:autoSpaceDN w:val="0"/>
+        <w:adjustRightInd w:val="0"/>
+        <w:spacing w:after="0" w:line="240" w:lineRule="auto"/>
+        <w:rPr>
+          <w:rFonts w:ascii="Courier New" w:hAnsi="Courier New" w:cs="Courier New"/>
+          <w:lang w:val="en-US"/>
+        </w:rPr>
+      </w:pPr>
+      <w:r>
+        <w:rPr>
+          <w:rFonts w:ascii="Courier New" w:hAnsi="Courier New" w:cs="Courier New"/>
+          <w:lang w:val="en-US"/>
+        </w:rPr>
+        <w:t xml:space="preserve">            INC_FOR_NEXT:</w:t>
+      </w:r>
+    </w:p>
+    <w:p>
+      <w:pPr>
+        <w:autoSpaceDE w:val="0"/>
+        <w:autoSpaceDN w:val="0"/>
+        <w:adjustRightInd w:val="0"/>
+        <w:spacing w:after="0" w:line="240" w:lineRule="auto"/>
+        <w:rPr>
+          <w:rFonts w:ascii="Courier New" w:hAnsi="Courier New" w:cs="Courier New"/>
+          <w:lang w:val="en-US"/>
+        </w:rPr>
+      </w:pPr>
+      <w:r>
+        <w:rPr>
+          <w:rFonts w:ascii="Courier New" w:hAnsi="Courier New" w:cs="Courier New"/>
+          <w:lang w:val="en-US"/>
+        </w:rPr>
+        <w:t xml:space="preserve">                INC SI</w:t>
+      </w:r>
+    </w:p>
+    <w:p>
+      <w:pPr>
+        <w:autoSpaceDE w:val="0"/>
+        <w:autoSpaceDN w:val="0"/>
+        <w:adjustRightInd w:val="0"/>
+        <w:spacing w:after="0" w:line="240" w:lineRule="auto"/>
+        <w:rPr>
+          <w:rFonts w:ascii="Courier New" w:hAnsi="Courier New" w:cs="Courier New"/>
+          <w:lang w:val="en-US"/>
+        </w:rPr>
+      </w:pPr>
+      <w:r>
+        <w:rPr>
+          <w:rFonts w:ascii="Courier New" w:hAnsi="Courier New" w:cs="Courier New"/>
+          <w:lang w:val="en-US"/>
+        </w:rPr>
+        <w:t xml:space="preserve">                LOOP CHECK_SYMBOL</w:t>
+      </w:r>
+    </w:p>
+    <w:p>
+      <w:pPr>
+        <w:autoSpaceDE w:val="0"/>
+        <w:autoSpaceDN w:val="0"/>
+        <w:adjustRightInd w:val="0"/>
+        <w:spacing w:after="0" w:line="240" w:lineRule="auto"/>
+        <w:rPr>
+          <w:rFonts w:ascii="Courier New" w:hAnsi="Courier New" w:cs="Courier New"/>
+          <w:lang w:val="en-US"/>
+        </w:rPr>
+      </w:pPr>
+      <w:r>
+        <w:rPr>
+          <w:rFonts w:ascii="Courier New" w:hAnsi="Courier New" w:cs="Courier New"/>
+          <w:lang w:val="en-US"/>
+        </w:rPr>
+        <w:t xml:space="preserve">        </w:t>
+      </w:r>
+    </w:p>
+    <w:p>
+      <w:pPr>
+        <w:autoSpaceDE w:val="0"/>
+        <w:autoSpaceDN w:val="0"/>
+        <w:adjustRightInd w:val="0"/>
+        <w:spacing w:after="0" w:line="240" w:lineRule="auto"/>
+        <w:rPr>
+          <w:rFonts w:ascii="Courier New" w:hAnsi="Courier New" w:cs="Courier New"/>
+          <w:lang w:val="en-US"/>
+        </w:rPr>
+      </w:pPr>
+      <w:r>
+        <w:rPr>
+          <w:rFonts w:ascii="Courier New" w:hAnsi="Courier New" w:cs="Courier New"/>
+          <w:lang w:val="en-US"/>
+        </w:rPr>
+        <w:t xml:space="preserve">        CMP ISNEG, 0</w:t>
+      </w:r>
+    </w:p>
+    <w:p>
+      <w:pPr>
+        <w:autoSpaceDE w:val="0"/>
+        <w:autoSpaceDN w:val="0"/>
+        <w:adjustRightInd w:val="0"/>
+        <w:spacing w:after="0" w:line="240" w:lineRule="auto"/>
+        <w:rPr>
+          <w:rFonts w:ascii="Courier New" w:hAnsi="Courier New" w:cs="Courier New"/>
+          <w:lang w:val="en-US"/>
+        </w:rPr>
+      </w:pPr>
+      <w:r>
+        <w:rPr>
+          <w:rFonts w:ascii="Courier New" w:hAnsi="Courier New" w:cs="Courier New"/>
+          <w:lang w:val="en-US"/>
+        </w:rPr>
+        <w:t xml:space="preserve">        JE END_CHECK</w:t>
+      </w:r>
+    </w:p>
+    <w:p>
+      <w:pPr>
+        <w:autoSpaceDE w:val="0"/>
+        <w:autoSpaceDN w:val="0"/>
+        <w:adjustRightInd w:val="0"/>
+        <w:spacing w:after="0" w:line="240" w:lineRule="auto"/>
+        <w:rPr>
+          <w:rFonts w:ascii="Courier New" w:hAnsi="Courier New" w:cs="Courier New"/>
+          <w:lang w:val="en-US"/>
+        </w:rPr>
+      </w:pPr>
+      <w:r>
+        <w:rPr>
+          <w:rFonts w:ascii="Courier New" w:hAnsi="Courier New" w:cs="Courier New"/>
+          <w:lang w:val="en-US"/>
+        </w:rPr>
+        <w:t xml:space="preserve">        NEG AX</w:t>
+      </w:r>
+    </w:p>
+    <w:p>
+      <w:pPr>
+        <w:autoSpaceDE w:val="0"/>
+        <w:autoSpaceDN w:val="0"/>
+        <w:adjustRightInd w:val="0"/>
+        <w:spacing w:after="0" w:line="240" w:lineRule="auto"/>
+        <w:rPr>
+          <w:rFonts w:ascii="Courier New" w:hAnsi="Courier New" w:cs="Courier New"/>
+          <w:lang w:val="en-US"/>
+        </w:rPr>
+      </w:pPr>
+      <w:r>
+        <w:rPr>
+          <w:rFonts w:ascii="Courier New" w:hAnsi="Courier New" w:cs="Courier New"/>
+          <w:lang w:val="en-US"/>
+        </w:rPr>
+        <w:t xml:space="preserve">        END_CHECK:</w:t>
+      </w:r>
+    </w:p>
+    <w:p>
+      <w:pPr>
+        <w:autoSpaceDE w:val="0"/>
+        <w:autoSpaceDN w:val="0"/>
+        <w:adjustRightInd w:val="0"/>
+        <w:spacing w:after="0" w:line="240" w:lineRule="auto"/>
+        <w:rPr>
+          <w:rFonts w:ascii="Courier New" w:hAnsi="Courier New" w:cs="Courier New"/>
+          <w:lang w:val="en-US"/>
+        </w:rPr>
+      </w:pPr>
+      <w:r>
+        <w:rPr>
+          <w:rFonts w:ascii="Courier New" w:hAnsi="Courier New" w:cs="Courier New"/>
+          <w:lang w:val="en-US"/>
+        </w:rPr>
+        <w:t xml:space="preserve">            MOV NUM, AX</w:t>
+      </w:r>
+    </w:p>
+    <w:p>
+      <w:pPr>
+        <w:autoSpaceDE w:val="0"/>
+        <w:autoSpaceDN w:val="0"/>
+        <w:adjustRightInd w:val="0"/>
+        <w:spacing w:after="0" w:line="240" w:lineRule="auto"/>
+        <w:rPr>
+          <w:rFonts w:ascii="Courier New" w:hAnsi="Courier New" w:cs="Courier New"/>
+          <w:lang w:val="en-US"/>
+        </w:rPr>
+      </w:pPr>
+      <w:r>
+        <w:rPr>
+          <w:rFonts w:ascii="Courier New" w:hAnsi="Courier New" w:cs="Courier New"/>
+          <w:lang w:val="en-US"/>
+        </w:rPr>
+        <w:t xml:space="preserve">        RET</w:t>
+      </w:r>
+    </w:p>
+    <w:p>
+      <w:pPr>
+        <w:autoSpaceDE w:val="0"/>
+        <w:autoSpaceDN w:val="0"/>
+        <w:adjustRightInd w:val="0"/>
+        <w:spacing w:after="0" w:line="240" w:lineRule="auto"/>
+        <w:rPr>
+          <w:rFonts w:ascii="Courier New" w:hAnsi="Courier New" w:cs="Courier New"/>
+          <w:lang w:val="en-US"/>
+        </w:rPr>
+      </w:pPr>
+      <w:r>
+        <w:rPr>
+          <w:rFonts w:ascii="Courier New" w:hAnsi="Courier New" w:cs="Courier New"/>
+          <w:lang w:val="en-US"/>
+        </w:rPr>
+        <w:t xml:space="preserve">    CHECKNUM ENDP</w:t>
+      </w:r>
+    </w:p>
+    <w:p>
+      <w:pPr>
+        <w:autoSpaceDE w:val="0"/>
+        <w:autoSpaceDN w:val="0"/>
+        <w:adjustRightInd w:val="0"/>
+        <w:spacing w:after="0" w:line="240" w:lineRule="auto"/>
+        <w:rPr>
+          <w:rFonts w:ascii="Courier New" w:hAnsi="Courier New" w:cs="Courier New"/>
+          <w:lang w:val="en-US"/>
+        </w:rPr>
+      </w:pPr>
+    </w:p>
+    <w:p>
+      <w:pPr>
+        <w:autoSpaceDE w:val="0"/>
+        <w:autoSpaceDN w:val="0"/>
+        <w:adjustRightInd w:val="0"/>
+        <w:spacing w:after="0" w:line="240" w:lineRule="auto"/>
+        <w:rPr>
+          <w:rFonts w:ascii="Courier New" w:hAnsi="Courier New" w:cs="Courier New"/>
+          <w:lang w:val="en-US"/>
+        </w:rPr>
+      </w:pPr>
+      <w:r>
+        <w:rPr>
+          <w:rFonts w:ascii="Courier New" w:hAnsi="Courier New" w:cs="Courier New"/>
+          <w:lang w:val="en-US"/>
+        </w:rPr>
+        <w:t xml:space="preserve">    CALCULATE PROC NEAR   </w:t>
+      </w:r>
+      <w:proofErr w:type="gramStart"/>
+      <w:r>
+        <w:rPr>
+          <w:rFonts w:ascii="Courier New" w:hAnsi="Courier New" w:cs="Courier New"/>
+          <w:lang w:val="en-US"/>
+        </w:rPr>
+        <w:t xml:space="preserve">  ;NUM</w:t>
+      </w:r>
+      <w:proofErr w:type="gramEnd"/>
+      <w:r>
+        <w:rPr>
+          <w:rFonts w:ascii="Courier New" w:hAnsi="Courier New" w:cs="Courier New"/>
+          <w:lang w:val="en-US"/>
+        </w:rPr>
+        <w:t>*9</w:t>
+      </w:r>
+    </w:p>
+    <w:p>
+      <w:pPr>
+        <w:autoSpaceDE w:val="0"/>
+        <w:autoSpaceDN w:val="0"/>
+        <w:adjustRightInd w:val="0"/>
+        <w:spacing w:after="0" w:line="240" w:lineRule="auto"/>
+        <w:rPr>
+          <w:rFonts w:ascii="Courier New" w:hAnsi="Courier New" w:cs="Courier New"/>
+          <w:lang w:val="en-US"/>
+        </w:rPr>
+      </w:pPr>
+      <w:r>
+        <w:rPr>
+          <w:rFonts w:ascii="Courier New" w:hAnsi="Courier New" w:cs="Courier New"/>
+          <w:lang w:val="en-US"/>
+        </w:rPr>
+        <w:t xml:space="preserve">        MOV AX, NUM</w:t>
+      </w:r>
+    </w:p>
+    <w:p>
+      <w:pPr>
+        <w:autoSpaceDE w:val="0"/>
+        <w:autoSpaceDN w:val="0"/>
+        <w:adjustRightInd w:val="0"/>
+        <w:spacing w:after="0" w:line="240" w:lineRule="auto"/>
+        <w:rPr>
+          <w:rFonts w:ascii="Courier New" w:hAnsi="Courier New" w:cs="Courier New"/>
+          <w:lang w:val="en-US"/>
+        </w:rPr>
+      </w:pPr>
+      <w:r>
+        <w:rPr>
+          <w:rFonts w:ascii="Courier New" w:hAnsi="Courier New" w:cs="Courier New"/>
+          <w:lang w:val="en-US"/>
+        </w:rPr>
+        <w:t xml:space="preserve">        MOV BX, 9</w:t>
+      </w:r>
+    </w:p>
+    <w:p>
+      <w:pPr>
+        <w:autoSpaceDE w:val="0"/>
+        <w:autoSpaceDN w:val="0"/>
+        <w:adjustRightInd w:val="0"/>
+        <w:spacing w:after="0" w:line="240" w:lineRule="auto"/>
+        <w:rPr>
+          <w:rFonts w:ascii="Courier New" w:hAnsi="Courier New" w:cs="Courier New"/>
+          <w:lang w:val="en-US"/>
+        </w:rPr>
+      </w:pPr>
+      <w:r>
+        <w:rPr>
+          <w:rFonts w:ascii="Courier New" w:hAnsi="Courier New" w:cs="Courier New"/>
+          <w:lang w:val="en-US"/>
+        </w:rPr>
+        <w:t xml:space="preserve">        IMUL BX</w:t>
+      </w:r>
+    </w:p>
+    <w:p>
+      <w:pPr>
+        <w:autoSpaceDE w:val="0"/>
+        <w:autoSpaceDN w:val="0"/>
+        <w:adjustRightInd w:val="0"/>
+        <w:spacing w:after="0" w:line="240" w:lineRule="auto"/>
+        <w:rPr>
+          <w:rFonts w:ascii="Courier New" w:hAnsi="Courier New" w:cs="Courier New"/>
+          <w:lang w:val="en-US"/>
+        </w:rPr>
+      </w:pPr>
+      <w:r>
+        <w:rPr>
+          <w:rFonts w:ascii="Courier New" w:hAnsi="Courier New" w:cs="Courier New"/>
+          <w:lang w:val="en-US"/>
+        </w:rPr>
+        <w:t xml:space="preserve">        JO ERROR</w:t>
+      </w:r>
+    </w:p>
+    <w:p>
+      <w:pPr>
+        <w:autoSpaceDE w:val="0"/>
+        <w:autoSpaceDN w:val="0"/>
+        <w:adjustRightInd w:val="0"/>
+        <w:spacing w:after="0" w:line="240" w:lineRule="auto"/>
+        <w:rPr>
+          <w:rFonts w:ascii="Courier New" w:hAnsi="Courier New" w:cs="Courier New"/>
+          <w:lang w:val="en-US"/>
+        </w:rPr>
+      </w:pPr>
+      <w:r>
+        <w:rPr>
+          <w:rFonts w:ascii="Courier New" w:hAnsi="Courier New" w:cs="Courier New"/>
+          <w:lang w:val="en-US"/>
+        </w:rPr>
+        <w:t xml:space="preserve">        MOV NUM, AX</w:t>
+      </w:r>
+    </w:p>
+    <w:p>
+      <w:pPr>
+        <w:autoSpaceDE w:val="0"/>
+        <w:autoSpaceDN w:val="0"/>
+        <w:adjustRightInd w:val="0"/>
+        <w:spacing w:after="0" w:line="240" w:lineRule="auto"/>
+        <w:rPr>
+          <w:rFonts w:ascii="Courier New" w:hAnsi="Courier New" w:cs="Courier New"/>
+          <w:lang w:val="en-US"/>
+        </w:rPr>
+      </w:pPr>
+      <w:r>
+        <w:rPr>
+          <w:rFonts w:ascii="Courier New" w:hAnsi="Courier New" w:cs="Courier New"/>
+          <w:lang w:val="en-US"/>
+        </w:rPr>
+        <w:t xml:space="preserve">        RET</w:t>
+      </w:r>
+    </w:p>
+    <w:p>
+      <w:pPr>
+        <w:autoSpaceDE w:val="0"/>
+        <w:autoSpaceDN w:val="0"/>
+        <w:adjustRightInd w:val="0"/>
+        <w:spacing w:after="0" w:line="240" w:lineRule="auto"/>
+        <w:rPr>
+          <w:rFonts w:ascii="Courier New" w:hAnsi="Courier New" w:cs="Courier New"/>
+          <w:lang w:val="en-US"/>
+        </w:rPr>
+      </w:pPr>
+      <w:r>
+        <w:rPr>
+          <w:rFonts w:ascii="Courier New" w:hAnsi="Courier New" w:cs="Courier New"/>
+          <w:lang w:val="en-US"/>
+        </w:rPr>
+        <w:t xml:space="preserve">    CALCULATE ENDP</w:t>
+      </w:r>
+    </w:p>
+    <w:p>
+      <w:pPr>
+        <w:autoSpaceDE w:val="0"/>
+        <w:autoSpaceDN w:val="0"/>
+        <w:adjustRightInd w:val="0"/>
+        <w:spacing w:after="0" w:line="240" w:lineRule="auto"/>
+        <w:rPr>
+          <w:rFonts w:ascii="Courier New" w:hAnsi="Courier New" w:cs="Courier New"/>
+          <w:lang w:val="en-US"/>
+        </w:rPr>
+      </w:pPr>
+    </w:p>
+    <w:p>
+      <w:pPr>
+        <w:autoSpaceDE w:val="0"/>
+        <w:autoSpaceDN w:val="0"/>
+        <w:adjustRightInd w:val="0"/>
+        <w:spacing w:after="0" w:line="240" w:lineRule="auto"/>
+        <w:rPr>
+          <w:rFonts w:ascii="Courier New" w:hAnsi="Courier New" w:cs="Courier New"/>
+          <w:lang w:val="en-US"/>
+        </w:rPr>
+      </w:pPr>
+      <w:r>
+        <w:rPr>
+          <w:rFonts w:ascii="Courier New" w:hAnsi="Courier New" w:cs="Courier New"/>
+          <w:lang w:val="en-US"/>
+        </w:rPr>
         <w:lastRenderedPageBreak/>
-        <w:t xml:space="preserve">        RET</w:t>
-      </w:r>
-    </w:p>
-    <w:p>
-      <w:pPr>
-        <w:autoSpaceDE w:val="0"/>
-        <w:autoSpaceDN w:val="0"/>
-        <w:adjustRightInd w:val="0"/>
-        <w:spacing w:after="0" w:line="240" w:lineRule="auto"/>
-        <w:rPr>
-          <w:rFonts w:ascii="Courier New" w:hAnsi="Courier New" w:cs="Courier New"/>
-          <w:lang w:val="en-US"/>
-        </w:rPr>
-      </w:pPr>
-      <w:r>
-        <w:rPr>
-          <w:rFonts w:ascii="Courier New" w:hAnsi="Courier New" w:cs="Courier New"/>
-          <w:lang w:val="en-US"/>
-        </w:rPr>
-        <w:t xml:space="preserve">    INPUT ENDP</w:t>
-      </w:r>
-    </w:p>
-    <w:p>
-      <w:pPr>
-        <w:autoSpaceDE w:val="0"/>
-        <w:autoSpaceDN w:val="0"/>
-        <w:adjustRightInd w:val="0"/>
-        <w:spacing w:after="0" w:line="240" w:lineRule="auto"/>
-        <w:rPr>
-          <w:rFonts w:ascii="Courier New" w:hAnsi="Courier New" w:cs="Courier New"/>
-          <w:lang w:val="en-US"/>
-        </w:rPr>
-      </w:pPr>
-      <w:r>
-        <w:rPr>
-          <w:rFonts w:ascii="Courier New" w:hAnsi="Courier New" w:cs="Courier New"/>
-          <w:lang w:val="en-US"/>
-        </w:rPr>
-        <w:t xml:space="preserve">    </w:t>
-      </w:r>
-    </w:p>
-    <w:p>
-      <w:pPr>
-        <w:autoSpaceDE w:val="0"/>
-        <w:autoSpaceDN w:val="0"/>
-        <w:adjustRightInd w:val="0"/>
-        <w:spacing w:after="0" w:line="240" w:lineRule="auto"/>
-        <w:rPr>
-          <w:rFonts w:ascii="Courier New" w:hAnsi="Courier New" w:cs="Courier New"/>
-          <w:lang w:val="en-US"/>
-        </w:rPr>
-      </w:pPr>
-      <w:r>
-        <w:rPr>
-          <w:rFonts w:ascii="Courier New" w:hAnsi="Courier New" w:cs="Courier New"/>
-          <w:lang w:val="en-US"/>
-        </w:rPr>
-        <w:t xml:space="preserve">    CHECKNUM PROC NEAR </w:t>
-      </w:r>
-    </w:p>
-    <w:p>
-      <w:pPr>
-        <w:autoSpaceDE w:val="0"/>
-        <w:autoSpaceDN w:val="0"/>
-        <w:adjustRightInd w:val="0"/>
-        <w:spacing w:after="0" w:line="240" w:lineRule="auto"/>
-        <w:rPr>
-          <w:rFonts w:ascii="Courier New" w:hAnsi="Courier New" w:cs="Courier New"/>
-          <w:lang w:val="en-US"/>
-        </w:rPr>
-      </w:pPr>
-      <w:r>
-        <w:rPr>
-          <w:rFonts w:ascii="Courier New" w:hAnsi="Courier New" w:cs="Courier New"/>
-          <w:lang w:val="en-US"/>
-        </w:rPr>
-        <w:t xml:space="preserve">        XOR AX, AX</w:t>
-      </w:r>
-    </w:p>
-    <w:p>
-      <w:pPr>
-        <w:autoSpaceDE w:val="0"/>
-        <w:autoSpaceDN w:val="0"/>
-        <w:adjustRightInd w:val="0"/>
-        <w:spacing w:after="0" w:line="240" w:lineRule="auto"/>
-        <w:rPr>
-          <w:rFonts w:ascii="Courier New" w:hAnsi="Courier New" w:cs="Courier New"/>
-          <w:lang w:val="en-US"/>
-        </w:rPr>
-      </w:pPr>
-      <w:r>
-        <w:rPr>
-          <w:rFonts w:ascii="Courier New" w:hAnsi="Courier New" w:cs="Courier New"/>
-          <w:lang w:val="en-US"/>
-        </w:rPr>
-        <w:t xml:space="preserve">        LEA SI, BUFFER+1</w:t>
-      </w:r>
-    </w:p>
-    <w:p>
-      <w:pPr>
-        <w:autoSpaceDE w:val="0"/>
-        <w:autoSpaceDN w:val="0"/>
-        <w:adjustRightInd w:val="0"/>
-        <w:spacing w:after="0" w:line="240" w:lineRule="auto"/>
-        <w:rPr>
-          <w:rFonts w:ascii="Courier New" w:hAnsi="Courier New" w:cs="Courier New"/>
-          <w:lang w:val="en-US"/>
-        </w:rPr>
-      </w:pPr>
-      <w:r>
-        <w:rPr>
-          <w:rFonts w:ascii="Courier New" w:hAnsi="Courier New" w:cs="Courier New"/>
-          <w:lang w:val="en-US"/>
-        </w:rPr>
-        <w:t xml:space="preserve">        MOV CL, [SI]</w:t>
-      </w:r>
-    </w:p>
-    <w:p>
-      <w:pPr>
-        <w:autoSpaceDE w:val="0"/>
-        <w:autoSpaceDN w:val="0"/>
-        <w:adjustRightInd w:val="0"/>
-        <w:spacing w:after="0" w:line="240" w:lineRule="auto"/>
-        <w:rPr>
-          <w:rFonts w:ascii="Courier New" w:hAnsi="Courier New" w:cs="Courier New"/>
-          <w:lang w:val="en-US"/>
-        </w:rPr>
-      </w:pPr>
-      <w:r>
-        <w:rPr>
-          <w:rFonts w:ascii="Courier New" w:hAnsi="Courier New" w:cs="Courier New"/>
-          <w:lang w:val="en-US"/>
-        </w:rPr>
-        <w:t xml:space="preserve">        INC SI</w:t>
-      </w:r>
-    </w:p>
-    <w:p>
-      <w:pPr>
-        <w:autoSpaceDE w:val="0"/>
-        <w:autoSpaceDN w:val="0"/>
-        <w:adjustRightInd w:val="0"/>
-        <w:spacing w:after="0" w:line="240" w:lineRule="auto"/>
-        <w:rPr>
-          <w:rFonts w:ascii="Courier New" w:hAnsi="Courier New" w:cs="Courier New"/>
-          <w:lang w:val="en-US"/>
-        </w:rPr>
-      </w:pPr>
-      <w:r>
-        <w:rPr>
-          <w:rFonts w:ascii="Courier New" w:hAnsi="Courier New" w:cs="Courier New"/>
-          <w:lang w:val="en-US"/>
-        </w:rPr>
-        <w:t xml:space="preserve">        </w:t>
-      </w:r>
-    </w:p>
-    <w:p>
-      <w:pPr>
-        <w:autoSpaceDE w:val="0"/>
-        <w:autoSpaceDN w:val="0"/>
-        <w:adjustRightInd w:val="0"/>
-        <w:spacing w:after="0" w:line="240" w:lineRule="auto"/>
-        <w:rPr>
-          <w:rFonts w:ascii="Courier New" w:hAnsi="Courier New" w:cs="Courier New"/>
-          <w:lang w:val="en-US"/>
-        </w:rPr>
-      </w:pPr>
-      <w:r>
-        <w:rPr>
-          <w:rFonts w:ascii="Courier New" w:hAnsi="Courier New" w:cs="Courier New"/>
-          <w:lang w:val="en-US"/>
-        </w:rPr>
-        <w:t xml:space="preserve">        XOR BX, BX</w:t>
-      </w:r>
-    </w:p>
-    <w:p>
-      <w:pPr>
-        <w:autoSpaceDE w:val="0"/>
-        <w:autoSpaceDN w:val="0"/>
-        <w:adjustRightInd w:val="0"/>
-        <w:spacing w:after="0" w:line="240" w:lineRule="auto"/>
-        <w:rPr>
-          <w:rFonts w:ascii="Courier New" w:hAnsi="Courier New" w:cs="Courier New"/>
-          <w:lang w:val="en-US"/>
-        </w:rPr>
-      </w:pPr>
-      <w:r>
-        <w:rPr>
-          <w:rFonts w:ascii="Courier New" w:hAnsi="Courier New" w:cs="Courier New"/>
-          <w:lang w:val="en-US"/>
-        </w:rPr>
-        <w:t xml:space="preserve">        MOV BL, [SI]</w:t>
-      </w:r>
-    </w:p>
-    <w:p>
-      <w:pPr>
-        <w:autoSpaceDE w:val="0"/>
-        <w:autoSpaceDN w:val="0"/>
-        <w:adjustRightInd w:val="0"/>
-        <w:spacing w:after="0" w:line="240" w:lineRule="auto"/>
-        <w:rPr>
-          <w:rFonts w:ascii="Courier New" w:hAnsi="Courier New" w:cs="Courier New"/>
-          <w:lang w:val="en-US"/>
-        </w:rPr>
-      </w:pPr>
-      <w:r>
-        <w:rPr>
-          <w:rFonts w:ascii="Courier New" w:hAnsi="Courier New" w:cs="Courier New"/>
-          <w:lang w:val="en-US"/>
-        </w:rPr>
-        <w:t xml:space="preserve">        CMP BL, '-'</w:t>
-      </w:r>
-    </w:p>
-    <w:p>
-      <w:pPr>
-        <w:autoSpaceDE w:val="0"/>
-        <w:autoSpaceDN w:val="0"/>
-        <w:adjustRightInd w:val="0"/>
-        <w:spacing w:after="0" w:line="240" w:lineRule="auto"/>
-        <w:rPr>
-          <w:rFonts w:ascii="Courier New" w:hAnsi="Courier New" w:cs="Courier New"/>
-          <w:lang w:val="en-US"/>
-        </w:rPr>
-      </w:pPr>
-      <w:r>
-        <w:rPr>
-          <w:rFonts w:ascii="Courier New" w:hAnsi="Courier New" w:cs="Courier New"/>
-          <w:lang w:val="en-US"/>
-        </w:rPr>
-        <w:t xml:space="preserve">        JNE CHECK_SYMBOL</w:t>
-      </w:r>
-    </w:p>
-    <w:p>
-      <w:pPr>
-        <w:autoSpaceDE w:val="0"/>
-        <w:autoSpaceDN w:val="0"/>
-        <w:adjustRightInd w:val="0"/>
-        <w:spacing w:after="0" w:line="240" w:lineRule="auto"/>
-        <w:rPr>
-          <w:rFonts w:ascii="Courier New" w:hAnsi="Courier New" w:cs="Courier New"/>
-          <w:lang w:val="en-US"/>
-        </w:rPr>
-      </w:pPr>
-      <w:r>
-        <w:rPr>
-          <w:rFonts w:ascii="Courier New" w:hAnsi="Courier New" w:cs="Courier New"/>
-          <w:lang w:val="en-US"/>
-        </w:rPr>
-        <w:t xml:space="preserve">        INC SI</w:t>
-      </w:r>
-    </w:p>
-    <w:p>
-      <w:pPr>
-        <w:autoSpaceDE w:val="0"/>
-        <w:autoSpaceDN w:val="0"/>
-        <w:adjustRightInd w:val="0"/>
-        <w:spacing w:after="0" w:line="240" w:lineRule="auto"/>
-        <w:rPr>
-          <w:rFonts w:ascii="Courier New" w:hAnsi="Courier New" w:cs="Courier New"/>
-          <w:lang w:val="en-US"/>
-        </w:rPr>
-      </w:pPr>
-      <w:r>
-        <w:rPr>
-          <w:rFonts w:ascii="Courier New" w:hAnsi="Courier New" w:cs="Courier New"/>
-          <w:lang w:val="en-US"/>
-        </w:rPr>
-        <w:t xml:space="preserve">        MOV ISNEG, 1</w:t>
-      </w:r>
-    </w:p>
-    <w:p>
-      <w:pPr>
-        <w:autoSpaceDE w:val="0"/>
-        <w:autoSpaceDN w:val="0"/>
-        <w:adjustRightInd w:val="0"/>
-        <w:spacing w:after="0" w:line="240" w:lineRule="auto"/>
-        <w:rPr>
-          <w:rFonts w:ascii="Courier New" w:hAnsi="Courier New" w:cs="Courier New"/>
-          <w:lang w:val="en-US"/>
-        </w:rPr>
-      </w:pPr>
-      <w:r>
-        <w:rPr>
-          <w:rFonts w:ascii="Courier New" w:hAnsi="Courier New" w:cs="Courier New"/>
-          <w:lang w:val="en-US"/>
-        </w:rPr>
-        <w:t xml:space="preserve">        DEC CX</w:t>
-      </w:r>
-    </w:p>
-    <w:p>
-      <w:pPr>
-        <w:autoSpaceDE w:val="0"/>
-        <w:autoSpaceDN w:val="0"/>
-        <w:adjustRightInd w:val="0"/>
-        <w:spacing w:after="0" w:line="240" w:lineRule="auto"/>
-        <w:rPr>
-          <w:rFonts w:ascii="Courier New" w:hAnsi="Courier New" w:cs="Courier New"/>
-          <w:lang w:val="en-US"/>
-        </w:rPr>
-      </w:pPr>
-    </w:p>
-    <w:p>
-      <w:pPr>
-        <w:autoSpaceDE w:val="0"/>
-        <w:autoSpaceDN w:val="0"/>
-        <w:adjustRightInd w:val="0"/>
-        <w:spacing w:after="0" w:line="240" w:lineRule="auto"/>
-        <w:rPr>
-          <w:rFonts w:ascii="Courier New" w:hAnsi="Courier New" w:cs="Courier New"/>
-          <w:lang w:val="en-US"/>
-        </w:rPr>
-      </w:pPr>
-      <w:r>
-        <w:rPr>
-          <w:rFonts w:ascii="Courier New" w:hAnsi="Courier New" w:cs="Courier New"/>
-          <w:lang w:val="en-US"/>
-        </w:rPr>
-        <w:t xml:space="preserve">        CHECK_SYMBOL:</w:t>
-      </w:r>
-    </w:p>
-    <w:p>
-      <w:pPr>
-        <w:autoSpaceDE w:val="0"/>
-        <w:autoSpaceDN w:val="0"/>
-        <w:adjustRightInd w:val="0"/>
-        <w:spacing w:after="0" w:line="240" w:lineRule="auto"/>
-        <w:rPr>
-          <w:rFonts w:ascii="Courier New" w:hAnsi="Courier New" w:cs="Courier New"/>
-          <w:lang w:val="en-US"/>
-        </w:rPr>
-      </w:pPr>
-      <w:r>
-        <w:rPr>
-          <w:rFonts w:ascii="Courier New" w:hAnsi="Courier New" w:cs="Courier New"/>
-          <w:lang w:val="en-US"/>
-        </w:rPr>
-        <w:t xml:space="preserve">            IMUL TEN</w:t>
-      </w:r>
-    </w:p>
-    <w:p>
-      <w:pPr>
-        <w:autoSpaceDE w:val="0"/>
-        <w:autoSpaceDN w:val="0"/>
-        <w:adjustRightInd w:val="0"/>
-        <w:spacing w:after="0" w:line="240" w:lineRule="auto"/>
-        <w:rPr>
-          <w:rFonts w:ascii="Courier New" w:hAnsi="Courier New" w:cs="Courier New"/>
-          <w:lang w:val="en-US"/>
-        </w:rPr>
-      </w:pPr>
-      <w:r>
-        <w:rPr>
-          <w:rFonts w:ascii="Courier New" w:hAnsi="Courier New" w:cs="Courier New"/>
-          <w:lang w:val="en-US"/>
-        </w:rPr>
-        <w:t xml:space="preserve">            JO ERROR</w:t>
-      </w:r>
-    </w:p>
-    <w:p>
-      <w:pPr>
-        <w:autoSpaceDE w:val="0"/>
-        <w:autoSpaceDN w:val="0"/>
-        <w:adjustRightInd w:val="0"/>
-        <w:spacing w:after="0" w:line="240" w:lineRule="auto"/>
-        <w:rPr>
-          <w:rFonts w:ascii="Courier New" w:hAnsi="Courier New" w:cs="Courier New"/>
-          <w:lang w:val="en-US"/>
-        </w:rPr>
-      </w:pPr>
-    </w:p>
-    <w:p>
-      <w:pPr>
-        <w:autoSpaceDE w:val="0"/>
-        <w:autoSpaceDN w:val="0"/>
-        <w:adjustRightInd w:val="0"/>
-        <w:spacing w:after="0" w:line="240" w:lineRule="auto"/>
-        <w:rPr>
-          <w:rFonts w:ascii="Courier New" w:hAnsi="Courier New" w:cs="Courier New"/>
-          <w:lang w:val="en-US"/>
-        </w:rPr>
-      </w:pPr>
-      <w:r>
-        <w:rPr>
-          <w:rFonts w:ascii="Courier New" w:hAnsi="Courier New" w:cs="Courier New"/>
-          <w:lang w:val="en-US"/>
-        </w:rPr>
-        <w:t xml:space="preserve">            MOV BL, [SI]</w:t>
-      </w:r>
-    </w:p>
-    <w:p>
-      <w:pPr>
-        <w:autoSpaceDE w:val="0"/>
-        <w:autoSpaceDN w:val="0"/>
-        <w:adjustRightInd w:val="0"/>
-        <w:spacing w:after="0" w:line="240" w:lineRule="auto"/>
-        <w:rPr>
-          <w:rFonts w:ascii="Courier New" w:hAnsi="Courier New" w:cs="Courier New"/>
-          <w:lang w:val="en-US"/>
-        </w:rPr>
-      </w:pPr>
-      <w:r>
-        <w:rPr>
-          <w:rFonts w:ascii="Courier New" w:hAnsi="Courier New" w:cs="Courier New"/>
-          <w:lang w:val="en-US"/>
-        </w:rPr>
-        <w:t xml:space="preserve">            CMP BL, '0'</w:t>
-      </w:r>
-    </w:p>
-    <w:p>
-      <w:pPr>
-        <w:autoSpaceDE w:val="0"/>
-        <w:autoSpaceDN w:val="0"/>
-        <w:adjustRightInd w:val="0"/>
-        <w:spacing w:after="0" w:line="240" w:lineRule="auto"/>
-        <w:rPr>
-          <w:rFonts w:ascii="Courier New" w:hAnsi="Courier New" w:cs="Courier New"/>
-          <w:lang w:val="en-US"/>
-        </w:rPr>
-      </w:pPr>
-      <w:r>
-        <w:rPr>
-          <w:rFonts w:ascii="Courier New" w:hAnsi="Courier New" w:cs="Courier New"/>
-          <w:lang w:val="en-US"/>
-        </w:rPr>
-        <w:t xml:space="preserve">            JB ERROR</w:t>
-      </w:r>
-    </w:p>
-    <w:p>
-      <w:pPr>
-        <w:autoSpaceDE w:val="0"/>
-        <w:autoSpaceDN w:val="0"/>
-        <w:adjustRightInd w:val="0"/>
-        <w:spacing w:after="0" w:line="240" w:lineRule="auto"/>
-        <w:rPr>
-          <w:rFonts w:ascii="Courier New" w:hAnsi="Courier New" w:cs="Courier New"/>
-          <w:lang w:val="en-US"/>
-        </w:rPr>
-      </w:pPr>
-      <w:r>
-        <w:rPr>
-          <w:rFonts w:ascii="Courier New" w:hAnsi="Courier New" w:cs="Courier New"/>
-          <w:lang w:val="en-US"/>
-        </w:rPr>
-        <w:t xml:space="preserve">            CMP BL, '9'</w:t>
-      </w:r>
-    </w:p>
-    <w:p>
-      <w:pPr>
-        <w:autoSpaceDE w:val="0"/>
-        <w:autoSpaceDN w:val="0"/>
-        <w:adjustRightInd w:val="0"/>
-        <w:spacing w:after="0" w:line="240" w:lineRule="auto"/>
-        <w:rPr>
-          <w:rFonts w:ascii="Courier New" w:hAnsi="Courier New" w:cs="Courier New"/>
-          <w:lang w:val="en-US"/>
-        </w:rPr>
-      </w:pPr>
-      <w:r>
-        <w:rPr>
-          <w:rFonts w:ascii="Courier New" w:hAnsi="Courier New" w:cs="Courier New"/>
-          <w:lang w:val="en-US"/>
-        </w:rPr>
-        <w:t xml:space="preserve">            JA ERROR</w:t>
-      </w:r>
-    </w:p>
-    <w:p>
-      <w:pPr>
-        <w:autoSpaceDE w:val="0"/>
-        <w:autoSpaceDN w:val="0"/>
-        <w:adjustRightInd w:val="0"/>
-        <w:spacing w:after="0" w:line="240" w:lineRule="auto"/>
-        <w:rPr>
-          <w:rFonts w:ascii="Courier New" w:hAnsi="Courier New" w:cs="Courier New"/>
-          <w:lang w:val="en-US"/>
-        </w:rPr>
-      </w:pPr>
-      <w:r>
-        <w:rPr>
-          <w:rFonts w:ascii="Courier New" w:hAnsi="Courier New" w:cs="Courier New"/>
-          <w:lang w:val="en-US"/>
-        </w:rPr>
-        <w:t xml:space="preserve">            </w:t>
-      </w:r>
-    </w:p>
-    <w:p>
-      <w:pPr>
-        <w:autoSpaceDE w:val="0"/>
-        <w:autoSpaceDN w:val="0"/>
-        <w:adjustRightInd w:val="0"/>
-        <w:spacing w:after="0" w:line="240" w:lineRule="auto"/>
-        <w:rPr>
-          <w:rFonts w:ascii="Courier New" w:hAnsi="Courier New" w:cs="Courier New"/>
-          <w:lang w:val="en-US"/>
-        </w:rPr>
-      </w:pPr>
-      <w:r>
-        <w:rPr>
-          <w:rFonts w:ascii="Courier New" w:hAnsi="Courier New" w:cs="Courier New"/>
-          <w:lang w:val="en-US"/>
-        </w:rPr>
-        <w:t xml:space="preserve">            SUB BL, '0'</w:t>
-      </w:r>
-    </w:p>
-    <w:p>
-      <w:pPr>
-        <w:autoSpaceDE w:val="0"/>
-        <w:autoSpaceDN w:val="0"/>
-        <w:adjustRightInd w:val="0"/>
-        <w:spacing w:after="0" w:line="240" w:lineRule="auto"/>
-        <w:rPr>
-          <w:rFonts w:ascii="Courier New" w:hAnsi="Courier New" w:cs="Courier New"/>
-          <w:lang w:val="en-US"/>
-        </w:rPr>
-      </w:pPr>
-      <w:r>
-        <w:rPr>
-          <w:rFonts w:ascii="Courier New" w:hAnsi="Courier New" w:cs="Courier New"/>
-          <w:lang w:val="en-US"/>
-        </w:rPr>
-        <w:t xml:space="preserve">            ADD AX, BX</w:t>
-      </w:r>
-    </w:p>
-    <w:p>
-      <w:pPr>
-        <w:autoSpaceDE w:val="0"/>
-        <w:autoSpaceDN w:val="0"/>
-        <w:adjustRightInd w:val="0"/>
-        <w:spacing w:after="0" w:line="240" w:lineRule="auto"/>
-        <w:rPr>
-          <w:rFonts w:ascii="Courier New" w:hAnsi="Courier New" w:cs="Courier New"/>
-          <w:lang w:val="en-US"/>
-        </w:rPr>
-      </w:pPr>
-      <w:r>
-        <w:rPr>
-          <w:rFonts w:ascii="Courier New" w:hAnsi="Courier New" w:cs="Courier New"/>
-          <w:lang w:val="en-US"/>
-        </w:rPr>
-        <w:t xml:space="preserve">            JNC INC_FOR_NEXT</w:t>
-      </w:r>
-    </w:p>
-    <w:p>
-      <w:pPr>
-        <w:autoSpaceDE w:val="0"/>
-        <w:autoSpaceDN w:val="0"/>
-        <w:adjustRightInd w:val="0"/>
-        <w:spacing w:after="0" w:line="240" w:lineRule="auto"/>
-        <w:rPr>
-          <w:rFonts w:ascii="Courier New" w:hAnsi="Courier New" w:cs="Courier New"/>
-          <w:lang w:val="en-US"/>
-        </w:rPr>
-      </w:pPr>
-      <w:r>
-        <w:rPr>
-          <w:rFonts w:ascii="Courier New" w:hAnsi="Courier New" w:cs="Courier New"/>
-          <w:lang w:val="en-US"/>
-        </w:rPr>
-        <w:t xml:space="preserve">            CMP ISNEG, 0</w:t>
-      </w:r>
-    </w:p>
-    <w:p>
-      <w:pPr>
-        <w:autoSpaceDE w:val="0"/>
-        <w:autoSpaceDN w:val="0"/>
-        <w:adjustRightInd w:val="0"/>
-        <w:spacing w:after="0" w:line="240" w:lineRule="auto"/>
-        <w:rPr>
-          <w:rFonts w:ascii="Courier New" w:hAnsi="Courier New" w:cs="Courier New"/>
-          <w:lang w:val="en-US"/>
-        </w:rPr>
-      </w:pPr>
-      <w:r>
-        <w:rPr>
-          <w:rFonts w:ascii="Courier New" w:hAnsi="Courier New" w:cs="Courier New"/>
-          <w:lang w:val="en-US"/>
-        </w:rPr>
-        <w:t xml:space="preserve">            JE ERROR</w:t>
-      </w:r>
-    </w:p>
-    <w:p>
-      <w:pPr>
-        <w:autoSpaceDE w:val="0"/>
-        <w:autoSpaceDN w:val="0"/>
-        <w:adjustRightInd w:val="0"/>
-        <w:spacing w:after="0" w:line="240" w:lineRule="auto"/>
-        <w:rPr>
-          <w:rFonts w:ascii="Courier New" w:hAnsi="Courier New" w:cs="Courier New"/>
-          <w:lang w:val="en-US"/>
-        </w:rPr>
-      </w:pPr>
-      <w:r>
-        <w:rPr>
-          <w:rFonts w:ascii="Courier New" w:hAnsi="Courier New" w:cs="Courier New"/>
-          <w:lang w:val="en-US"/>
-        </w:rPr>
-        <w:t xml:space="preserve">            CMP AX, 32768</w:t>
-      </w:r>
-    </w:p>
-    <w:p>
-      <w:pPr>
-        <w:autoSpaceDE w:val="0"/>
-        <w:autoSpaceDN w:val="0"/>
-        <w:adjustRightInd w:val="0"/>
-        <w:spacing w:after="0" w:line="240" w:lineRule="auto"/>
-        <w:rPr>
-          <w:rFonts w:ascii="Courier New" w:hAnsi="Courier New" w:cs="Courier New"/>
-          <w:lang w:val="en-US"/>
-        </w:rPr>
-      </w:pPr>
-      <w:r>
-        <w:rPr>
-          <w:rFonts w:ascii="Courier New" w:hAnsi="Courier New" w:cs="Courier New"/>
-          <w:lang w:val="en-US"/>
-        </w:rPr>
-        <w:t xml:space="preserve">            JE ERROR</w:t>
-      </w:r>
-    </w:p>
-    <w:p>
-      <w:pPr>
-        <w:autoSpaceDE w:val="0"/>
-        <w:autoSpaceDN w:val="0"/>
-        <w:adjustRightInd w:val="0"/>
-        <w:spacing w:after="0" w:line="240" w:lineRule="auto"/>
-        <w:rPr>
-          <w:rFonts w:ascii="Courier New" w:hAnsi="Courier New" w:cs="Courier New"/>
-          <w:lang w:val="en-US"/>
-        </w:rPr>
-      </w:pPr>
-    </w:p>
-    <w:p>
-      <w:pPr>
-        <w:autoSpaceDE w:val="0"/>
-        <w:autoSpaceDN w:val="0"/>
-        <w:adjustRightInd w:val="0"/>
-        <w:spacing w:after="0" w:line="240" w:lineRule="auto"/>
-        <w:rPr>
-          <w:rFonts w:ascii="Courier New" w:hAnsi="Courier New" w:cs="Courier New"/>
-          <w:lang w:val="en-US"/>
-        </w:rPr>
-      </w:pPr>
-      <w:r>
-        <w:rPr>
-          <w:rFonts w:ascii="Courier New" w:hAnsi="Courier New" w:cs="Courier New"/>
-          <w:lang w:val="en-US"/>
-        </w:rPr>
-        <w:t xml:space="preserve">            INC_FOR_NEXT:</w:t>
-      </w:r>
-    </w:p>
-    <w:p>
-      <w:pPr>
-        <w:autoSpaceDE w:val="0"/>
-        <w:autoSpaceDN w:val="0"/>
-        <w:adjustRightInd w:val="0"/>
-        <w:spacing w:after="0" w:line="240" w:lineRule="auto"/>
-        <w:rPr>
-          <w:rFonts w:ascii="Courier New" w:hAnsi="Courier New" w:cs="Courier New"/>
-          <w:lang w:val="en-US"/>
-        </w:rPr>
-      </w:pPr>
-      <w:r>
-        <w:rPr>
-          <w:rFonts w:ascii="Courier New" w:hAnsi="Courier New" w:cs="Courier New"/>
-          <w:lang w:val="en-US"/>
-        </w:rPr>
-        <w:t xml:space="preserve">                INC SI</w:t>
-      </w:r>
-    </w:p>
-    <w:p>
-      <w:pPr>
-        <w:autoSpaceDE w:val="0"/>
-        <w:autoSpaceDN w:val="0"/>
-        <w:adjustRightInd w:val="0"/>
-        <w:spacing w:after="0" w:line="240" w:lineRule="auto"/>
-        <w:rPr>
-          <w:rFonts w:ascii="Courier New" w:hAnsi="Courier New" w:cs="Courier New"/>
-          <w:lang w:val="en-US"/>
-        </w:rPr>
-      </w:pPr>
-      <w:r>
-        <w:rPr>
-          <w:rFonts w:ascii="Courier New" w:hAnsi="Courier New" w:cs="Courier New"/>
-          <w:lang w:val="en-US"/>
-        </w:rPr>
-        <w:t xml:space="preserve">                LOOP CHECK_SYMBOL</w:t>
-      </w:r>
-    </w:p>
-    <w:p>
-      <w:pPr>
-        <w:autoSpaceDE w:val="0"/>
-        <w:autoSpaceDN w:val="0"/>
-        <w:adjustRightInd w:val="0"/>
-        <w:spacing w:after="0" w:line="240" w:lineRule="auto"/>
-        <w:rPr>
-          <w:rFonts w:ascii="Courier New" w:hAnsi="Courier New" w:cs="Courier New"/>
-          <w:lang w:val="en-US"/>
-        </w:rPr>
-      </w:pPr>
-      <w:r>
-        <w:rPr>
-          <w:rFonts w:ascii="Courier New" w:hAnsi="Courier New" w:cs="Courier New"/>
-          <w:lang w:val="en-US"/>
-        </w:rPr>
-        <w:t xml:space="preserve">        </w:t>
-      </w:r>
-    </w:p>
-    <w:p>
-      <w:pPr>
-        <w:autoSpaceDE w:val="0"/>
-        <w:autoSpaceDN w:val="0"/>
-        <w:adjustRightInd w:val="0"/>
-        <w:spacing w:after="0" w:line="240" w:lineRule="auto"/>
-        <w:rPr>
-          <w:rFonts w:ascii="Courier New" w:hAnsi="Courier New" w:cs="Courier New"/>
-          <w:lang w:val="en-US"/>
-        </w:rPr>
-      </w:pPr>
-      <w:r>
-        <w:rPr>
-          <w:rFonts w:ascii="Courier New" w:hAnsi="Courier New" w:cs="Courier New"/>
-          <w:lang w:val="en-US"/>
-        </w:rPr>
-        <w:t xml:space="preserve">        CMP ISNEG, 0</w:t>
-      </w:r>
-    </w:p>
-    <w:p>
-      <w:pPr>
-        <w:autoSpaceDE w:val="0"/>
-        <w:autoSpaceDN w:val="0"/>
-        <w:adjustRightInd w:val="0"/>
-        <w:spacing w:after="0" w:line="240" w:lineRule="auto"/>
-        <w:rPr>
-          <w:rFonts w:ascii="Courier New" w:hAnsi="Courier New" w:cs="Courier New"/>
-          <w:lang w:val="en-US"/>
-        </w:rPr>
-      </w:pPr>
-      <w:r>
-        <w:rPr>
-          <w:rFonts w:ascii="Courier New" w:hAnsi="Courier New" w:cs="Courier New"/>
-          <w:lang w:val="en-US"/>
-        </w:rPr>
-        <w:t xml:space="preserve">        JE END_CHECK</w:t>
-      </w:r>
-    </w:p>
-    <w:p>
-      <w:pPr>
-        <w:autoSpaceDE w:val="0"/>
-        <w:autoSpaceDN w:val="0"/>
-        <w:adjustRightInd w:val="0"/>
-        <w:spacing w:after="0" w:line="240" w:lineRule="auto"/>
-        <w:rPr>
-          <w:rFonts w:ascii="Courier New" w:hAnsi="Courier New" w:cs="Courier New"/>
-          <w:lang w:val="en-US"/>
-        </w:rPr>
-      </w:pPr>
-      <w:r>
-        <w:rPr>
-          <w:rFonts w:ascii="Courier New" w:hAnsi="Courier New" w:cs="Courier New"/>
-          <w:lang w:val="en-US"/>
-        </w:rPr>
-        <w:t xml:space="preserve">        NEG AX</w:t>
-      </w:r>
-    </w:p>
-    <w:p>
-      <w:pPr>
-        <w:autoSpaceDE w:val="0"/>
-        <w:autoSpaceDN w:val="0"/>
-        <w:adjustRightInd w:val="0"/>
-        <w:spacing w:after="0" w:line="240" w:lineRule="auto"/>
-        <w:rPr>
-          <w:rFonts w:ascii="Courier New" w:hAnsi="Courier New" w:cs="Courier New"/>
-          <w:lang w:val="en-US"/>
-        </w:rPr>
-      </w:pPr>
-      <w:r>
-        <w:rPr>
-          <w:rFonts w:ascii="Courier New" w:hAnsi="Courier New" w:cs="Courier New"/>
-          <w:lang w:val="en-US"/>
-        </w:rPr>
-        <w:t xml:space="preserve">        END_CHECK:</w:t>
-      </w:r>
-    </w:p>
-    <w:p>
-      <w:pPr>
-        <w:autoSpaceDE w:val="0"/>
-        <w:autoSpaceDN w:val="0"/>
-        <w:adjustRightInd w:val="0"/>
-        <w:spacing w:after="0" w:line="240" w:lineRule="auto"/>
-        <w:rPr>
-          <w:rFonts w:ascii="Courier New" w:hAnsi="Courier New" w:cs="Courier New"/>
-          <w:lang w:val="en-US"/>
-        </w:rPr>
-      </w:pPr>
-      <w:r>
-        <w:rPr>
-          <w:rFonts w:ascii="Courier New" w:hAnsi="Courier New" w:cs="Courier New"/>
-          <w:lang w:val="en-US"/>
-        </w:rPr>
-        <w:t xml:space="preserve">            MOV NUM, AX</w:t>
-      </w:r>
-    </w:p>
-    <w:p>
-      <w:pPr>
-        <w:autoSpaceDE w:val="0"/>
-        <w:autoSpaceDN w:val="0"/>
-        <w:adjustRightInd w:val="0"/>
-        <w:spacing w:after="0" w:line="240" w:lineRule="auto"/>
-        <w:rPr>
-          <w:rFonts w:ascii="Courier New" w:hAnsi="Courier New" w:cs="Courier New"/>
-          <w:lang w:val="en-US"/>
-        </w:rPr>
-      </w:pPr>
-      <w:r>
-        <w:rPr>
-          <w:rFonts w:ascii="Courier New" w:hAnsi="Courier New" w:cs="Courier New"/>
-          <w:lang w:val="en-US"/>
-        </w:rPr>
-        <w:t xml:space="preserve">        RET</w:t>
-      </w:r>
-    </w:p>
-    <w:p>
-      <w:pPr>
-        <w:autoSpaceDE w:val="0"/>
-        <w:autoSpaceDN w:val="0"/>
-        <w:adjustRightInd w:val="0"/>
-        <w:spacing w:after="0" w:line="240" w:lineRule="auto"/>
-        <w:rPr>
-          <w:rFonts w:ascii="Courier New" w:hAnsi="Courier New" w:cs="Courier New"/>
-          <w:lang w:val="en-US"/>
-        </w:rPr>
-      </w:pPr>
-      <w:r>
-        <w:rPr>
-          <w:rFonts w:ascii="Courier New" w:hAnsi="Courier New" w:cs="Courier New"/>
-          <w:lang w:val="en-US"/>
-        </w:rPr>
-        <w:t xml:space="preserve">    CHECKNUM ENDP</w:t>
-      </w:r>
-    </w:p>
-    <w:p>
-      <w:pPr>
-        <w:autoSpaceDE w:val="0"/>
-        <w:autoSpaceDN w:val="0"/>
-        <w:adjustRightInd w:val="0"/>
-        <w:spacing w:after="0" w:line="240" w:lineRule="auto"/>
-        <w:rPr>
-          <w:rFonts w:ascii="Courier New" w:hAnsi="Courier New" w:cs="Courier New"/>
-          <w:lang w:val="en-US"/>
-        </w:rPr>
-      </w:pPr>
-    </w:p>
-    <w:p>
-      <w:pPr>
-        <w:autoSpaceDE w:val="0"/>
-        <w:autoSpaceDN w:val="0"/>
-        <w:adjustRightInd w:val="0"/>
-        <w:spacing w:after="0" w:line="240" w:lineRule="auto"/>
-        <w:rPr>
-          <w:rFonts w:ascii="Courier New" w:hAnsi="Courier New" w:cs="Courier New"/>
-          <w:lang w:val="en-US"/>
-        </w:rPr>
-      </w:pPr>
-      <w:r>
-        <w:rPr>
-          <w:rFonts w:ascii="Courier New" w:hAnsi="Courier New" w:cs="Courier New"/>
-          <w:lang w:val="en-US"/>
-        </w:rPr>
-        <w:t xml:space="preserve">    CALCULATE PROC NEAR     ;NUM*9</w:t>
-      </w:r>
-    </w:p>
-    <w:p>
-      <w:pPr>
-        <w:autoSpaceDE w:val="0"/>
-        <w:autoSpaceDN w:val="0"/>
-        <w:adjustRightInd w:val="0"/>
-        <w:spacing w:after="0" w:line="240" w:lineRule="auto"/>
-        <w:rPr>
-          <w:rFonts w:ascii="Courier New" w:hAnsi="Courier New" w:cs="Courier New"/>
-          <w:lang w:val="en-US"/>
-        </w:rPr>
-      </w:pPr>
-      <w:r>
-        <w:rPr>
-          <w:rFonts w:ascii="Courier New" w:hAnsi="Courier New" w:cs="Courier New"/>
-          <w:lang w:val="en-US"/>
-        </w:rPr>
-        <w:t xml:space="preserve">        MOV AX, NUM</w:t>
-      </w:r>
-    </w:p>
-    <w:p>
-      <w:pPr>
-        <w:autoSpaceDE w:val="0"/>
-        <w:autoSpaceDN w:val="0"/>
-        <w:adjustRightInd w:val="0"/>
-        <w:spacing w:after="0" w:line="240" w:lineRule="auto"/>
-        <w:rPr>
-          <w:rFonts w:ascii="Courier New" w:hAnsi="Courier New" w:cs="Courier New"/>
-          <w:lang w:val="en-US"/>
-        </w:rPr>
-      </w:pPr>
-      <w:r>
-        <w:rPr>
-          <w:rFonts w:ascii="Courier New" w:hAnsi="Courier New" w:cs="Courier New"/>
-          <w:lang w:val="en-US"/>
-        </w:rPr>
-        <w:t xml:space="preserve">        MOV BX, 9</w:t>
-      </w:r>
-    </w:p>
-    <w:p>
-      <w:pPr>
-        <w:autoSpaceDE w:val="0"/>
-        <w:autoSpaceDN w:val="0"/>
-        <w:adjustRightInd w:val="0"/>
-        <w:spacing w:after="0" w:line="240" w:lineRule="auto"/>
-        <w:rPr>
-          <w:rFonts w:ascii="Courier New" w:hAnsi="Courier New" w:cs="Courier New"/>
-          <w:lang w:val="en-US"/>
-        </w:rPr>
-      </w:pPr>
-      <w:r>
-        <w:rPr>
-          <w:rFonts w:ascii="Courier New" w:hAnsi="Courier New" w:cs="Courier New"/>
-          <w:lang w:val="en-US"/>
-        </w:rPr>
-        <w:t xml:space="preserve">        IMUL BX</w:t>
-      </w:r>
-    </w:p>
-    <w:p>
-      <w:pPr>
-        <w:autoSpaceDE w:val="0"/>
-        <w:autoSpaceDN w:val="0"/>
-        <w:adjustRightInd w:val="0"/>
-        <w:spacing w:after="0" w:line="240" w:lineRule="auto"/>
-        <w:rPr>
-          <w:rFonts w:ascii="Courier New" w:hAnsi="Courier New" w:cs="Courier New"/>
-          <w:lang w:val="en-US"/>
-        </w:rPr>
-      </w:pPr>
-      <w:r>
-        <w:rPr>
-          <w:rFonts w:ascii="Courier New" w:hAnsi="Courier New" w:cs="Courier New"/>
-          <w:lang w:val="en-US"/>
-        </w:rPr>
-        <w:t xml:space="preserve">        JO ERROR</w:t>
-      </w:r>
-    </w:p>
-    <w:p>
-      <w:pPr>
-        <w:autoSpaceDE w:val="0"/>
-        <w:autoSpaceDN w:val="0"/>
-        <w:adjustRightInd w:val="0"/>
-        <w:spacing w:after="0" w:line="240" w:lineRule="auto"/>
-        <w:rPr>
-          <w:rFonts w:ascii="Courier New" w:hAnsi="Courier New" w:cs="Courier New"/>
-          <w:lang w:val="en-US"/>
-        </w:rPr>
-      </w:pPr>
-      <w:r>
-        <w:rPr>
-          <w:rFonts w:ascii="Courier New" w:hAnsi="Courier New" w:cs="Courier New"/>
-          <w:lang w:val="en-US"/>
-        </w:rPr>
-        <w:t xml:space="preserve">        MOV NUM, AX</w:t>
-      </w:r>
-    </w:p>
-    <w:p>
-      <w:pPr>
-        <w:autoSpaceDE w:val="0"/>
-        <w:autoSpaceDN w:val="0"/>
-        <w:adjustRightInd w:val="0"/>
-        <w:spacing w:after="0" w:line="240" w:lineRule="auto"/>
-        <w:rPr>
-          <w:rFonts w:ascii="Courier New" w:hAnsi="Courier New" w:cs="Courier New"/>
-          <w:lang w:val="en-US"/>
-        </w:rPr>
-      </w:pPr>
-      <w:r>
-        <w:rPr>
-          <w:rFonts w:ascii="Courier New" w:hAnsi="Courier New" w:cs="Courier New"/>
-          <w:lang w:val="en-US"/>
-        </w:rPr>
-        <w:t xml:space="preserve">        RET</w:t>
-      </w:r>
-    </w:p>
-    <w:p>
-      <w:pPr>
-        <w:autoSpaceDE w:val="0"/>
-        <w:autoSpaceDN w:val="0"/>
-        <w:adjustRightInd w:val="0"/>
-        <w:spacing w:after="0" w:line="240" w:lineRule="auto"/>
-        <w:rPr>
-          <w:rFonts w:ascii="Courier New" w:hAnsi="Courier New" w:cs="Courier New"/>
-          <w:lang w:val="en-US"/>
-        </w:rPr>
-      </w:pPr>
-      <w:r>
-        <w:rPr>
-          <w:rFonts w:ascii="Courier New" w:hAnsi="Courier New" w:cs="Courier New"/>
-          <w:lang w:val="en-US"/>
-        </w:rPr>
-        <w:t xml:space="preserve">    CALCULATE ENDP</w:t>
-      </w:r>
-    </w:p>
-    <w:p>
-      <w:pPr>
-        <w:autoSpaceDE w:val="0"/>
-        <w:autoSpaceDN w:val="0"/>
-        <w:adjustRightInd w:val="0"/>
-        <w:spacing w:after="0" w:line="240" w:lineRule="auto"/>
-        <w:rPr>
-          <w:rFonts w:ascii="Courier New" w:hAnsi="Courier New" w:cs="Courier New"/>
-          <w:lang w:val="en-US"/>
-        </w:rPr>
-      </w:pPr>
-    </w:p>
-    <w:p>
-      <w:pPr>
-        <w:autoSpaceDE w:val="0"/>
-        <w:autoSpaceDN w:val="0"/>
-        <w:adjustRightInd w:val="0"/>
-        <w:spacing w:after="0" w:line="240" w:lineRule="auto"/>
-        <w:rPr>
-          <w:rFonts w:ascii="Courier New" w:hAnsi="Courier New" w:cs="Courier New"/>
-          <w:lang w:val="en-US"/>
-        </w:rPr>
-      </w:pPr>
-      <w:r>
-        <w:rPr>
-          <w:rFonts w:ascii="Courier New" w:hAnsi="Courier New" w:cs="Courier New"/>
-          <w:lang w:val="en-US"/>
-        </w:rPr>
         <w:t xml:space="preserve">    OUTPUT PROC NEAR </w:t>
       </w:r>
     </w:p>
@@ -2555,7 +2852,6 @@
           <w:rFonts w:ascii="Courier New" w:hAnsi="Courier New" w:cs="Courier New"/>
           <w:lang w:val="en-US"/>
         </w:rPr>
-        <w:lastRenderedPageBreak/>
         <w:t xml:space="preserve">        MOV BX, NUM</w:t>
       </w:r>
     </w:p>
@@ -3469,18 +3765,8 @@
     </w:p>
     <w:p>
       <w:pPr>
-        <w:rPr>
-          <w:rFonts w:ascii="Times New Roman" w:hAnsi="Times New Roman" w:cs="Times New Roman"/>
-          <w:b/>
-          <w:bCs/>
-          <w:sz w:val="28"/>
-          <w:szCs w:val="28"/>
-          <w:lang w:val="uk-UA"/>
-        </w:rPr>
-      </w:pPr>
-    </w:p>
-    <w:p>
-      <w:pPr>
+        <w:ind w:hanging="1134"/>
+        <w:jc w:val="center"/>
         <w:rPr>
           <w:rFonts w:ascii="Times New Roman" w:hAnsi="Times New Roman" w:cs="Times New Roman"/>
           <w:b/>
@@ -3500,11 +3786,185 @@
           <w:szCs w:val="28"/>
           <w:lang w:val="uk-UA"/>
         </w:rPr>
+        <mc:AlternateContent>
+          <mc:Choice Requires="wps">
+            <w:drawing>
+              <wp:anchor distT="0" distB="0" distL="114300" distR="114300" simplePos="0" relativeHeight="251660288" behindDoc="0" locked="0" layoutInCell="1" allowOverlap="1" wp14:anchorId="4C8A7394" wp14:editId="3CBD7E80">
+                <wp:simplePos x="0" y="0"/>
+                <wp:positionH relativeFrom="column">
+                  <wp:posOffset>2072498</wp:posOffset>
+                </wp:positionH>
+                <wp:positionV relativeFrom="paragraph">
+                  <wp:posOffset>4277711</wp:posOffset>
+                </wp:positionV>
+                <wp:extent cx="559558" cy="95534"/>
+                <wp:effectExtent l="0" t="0" r="31115" b="19050"/>
+                <wp:wrapNone/>
+                <wp:docPr id="5" name="Прямая соединительная линия 5"/>
+                <wp:cNvGraphicFramePr/>
+                <a:graphic xmlns:a="http://schemas.openxmlformats.org/drawingml/2006/main">
+                  <a:graphicData uri="http://schemas.microsoft.com/office/word/2010/wordprocessingShape">
+                    <wps:wsp>
+                      <wps:cNvCnPr/>
+                      <wps:spPr>
+                        <a:xfrm flipV="1">
+                          <a:off x="0" y="0"/>
+                          <a:ext cx="559558" cy="95534"/>
+                        </a:xfrm>
+                        <a:prstGeom prst="line">
+                          <a:avLst/>
+                        </a:prstGeom>
+                      </wps:spPr>
+                      <wps:style>
+                        <a:lnRef idx="1">
+                          <a:schemeClr val="dk1"/>
+                        </a:lnRef>
+                        <a:fillRef idx="0">
+                          <a:schemeClr val="dk1"/>
+                        </a:fillRef>
+                        <a:effectRef idx="0">
+                          <a:schemeClr val="dk1"/>
+                        </a:effectRef>
+                        <a:fontRef idx="minor">
+                          <a:schemeClr val="tx1"/>
+                        </a:fontRef>
+                      </wps:style>
+                      <wps:bodyPr/>
+                    </wps:wsp>
+                  </a:graphicData>
+                </a:graphic>
+              </wp:anchor>
+            </w:drawing>
+          </mc:Choice>
+          <mc:Fallback>
+            <w:pict>
+              <v:line w14:anchorId="43DE4C5B" id="Прямая соединительная линия 5" o:spid="_x0000_s1026" style="position:absolute;flip:y;z-index:251660288;visibility:visible;mso-wrap-style:square;mso-wrap-distance-left:9pt;mso-wrap-distance-top:0;mso-wrap-distance-right:9pt;mso-wrap-distance-bottom:0;mso-position-horizontal:absolute;mso-position-horizontal-relative:text;mso-position-vertical:absolute;mso-position-vertical-relative:text" from="163.2pt,336.85pt" to="207.25pt,344.35pt" o:gfxdata="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" strokecolor="black [3200]" strokeweight=".5pt">
+                <v:stroke joinstyle="miter"/>
+              </v:line>
+            </w:pict>
+          </mc:Fallback>
+        </mc:AlternateContent>
+      </w:r>
+      <w:r>
+        <w:rPr>
+          <w:rFonts w:ascii="Times New Roman" w:hAnsi="Times New Roman" w:cs="Times New Roman"/>
+          <w:b/>
+          <w:bCs/>
+          <w:noProof/>
+          <w:sz w:val="28"/>
+          <w:szCs w:val="28"/>
+          <w:lang w:val="uk-UA"/>
+        </w:rPr>
+        <mc:AlternateContent>
+          <mc:Choice Requires="wps">
+            <w:drawing>
+              <wp:anchor distT="0" distB="0" distL="114300" distR="114300" simplePos="0" relativeHeight="251659264" behindDoc="0" locked="0" layoutInCell="1" allowOverlap="1" wp14:anchorId="29BDE283" wp14:editId="1ECCD38C">
+                <wp:simplePos x="0" y="0"/>
+                <wp:positionH relativeFrom="column">
+                  <wp:posOffset>1294575</wp:posOffset>
+                </wp:positionH>
+                <wp:positionV relativeFrom="paragraph">
+                  <wp:posOffset>4318654</wp:posOffset>
+                </wp:positionV>
+                <wp:extent cx="764275" cy="450376"/>
+                <wp:effectExtent l="0" t="0" r="17145" b="26035"/>
+                <wp:wrapNone/>
+                <wp:docPr id="4" name="Надпись 4"/>
+                <wp:cNvGraphicFramePr/>
+                <a:graphic xmlns:a="http://schemas.openxmlformats.org/drawingml/2006/main">
+                  <a:graphicData uri="http://schemas.microsoft.com/office/word/2010/wordprocessingShape">
+                    <wps:wsp>
+                      <wps:cNvSpPr txBox="1"/>
+                      <wps:spPr>
+                        <a:xfrm>
+                          <a:off x="0" y="0"/>
+                          <a:ext cx="764275" cy="450376"/>
+                        </a:xfrm>
+                        <a:prstGeom prst="rect">
+                          <a:avLst/>
+                        </a:prstGeom>
+                        <a:solidFill>
+                          <a:schemeClr val="lt1"/>
+                        </a:solidFill>
+                        <a:ln w="6350">
+                          <a:solidFill>
+                            <a:prstClr val="black"/>
+                          </a:solidFill>
+                        </a:ln>
+                      </wps:spPr>
+                      <wps:txbx>
+                        <w:txbxContent>
+                          <w:p>
+                            <w:pPr>
+                              <w:rPr>
+                                <w:lang w:val="uk-UA"/>
+                              </w:rPr>
+                            </w:pPr>
+                            <w:r>
+                              <w:rPr>
+                                <w:lang w:val="uk-UA"/>
+                              </w:rPr>
+                              <w:t>Див. ст. 6</w:t>
+                            </w:r>
+                          </w:p>
+                        </w:txbxContent>
+                      </wps:txbx>
+                      <wps:bodyPr rot="0" spcFirstLastPara="0" vertOverflow="overflow" horzOverflow="overflow" vert="horz" wrap="square" lIns="91440" tIns="45720" rIns="91440" bIns="45720" numCol="1" spcCol="0" rtlCol="0" fromWordArt="0" anchor="t" anchorCtr="0" forceAA="0" compatLnSpc="1">
+                        <a:prstTxWarp prst="textNoShape">
+                          <a:avLst/>
+                        </a:prstTxWarp>
+                        <a:noAutofit/>
+                      </wps:bodyPr>
+                    </wps:wsp>
+                  </a:graphicData>
+                </a:graphic>
+              </wp:anchor>
+            </w:drawing>
+          </mc:Choice>
+          <mc:Fallback>
+            <w:pict>
+              <v:shapetype w14:anchorId="29BDE283" id="_x0000_t202" coordsize="21600,21600" o:spt="202" path="m,l,21600r21600,l21600,xe">
+                <v:stroke joinstyle="miter"/>
+                <v:path gradientshapeok="t" o:connecttype="rect"/>
+              </v:shapetype>
+              <v:shape id="Надпись 4" o:spid="_x0000_s1026" type="#_x0000_t202" style="position:absolute;left:0;text-align:left;margin-left:101.95pt;margin-top:340.05pt;width:60.2pt;height:35.45pt;z-index:251659264;visibility:visible;mso-wrap-style:square;mso-wrap-distance-left:9pt;mso-wrap-distance-top:0;mso-wrap-distance-right:9pt;mso-wrap-distance-bottom:0;mso-position-horizontal:absolute;mso-position-horizontal-relative:text;mso-position-vertical:absolute;mso-position-vertical-relative:text;v-text-anchor:top" o:gfxdata="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" fillcolor="white [3201]" strokeweight=".5pt">
+                <v:textbox>
+                  <w:txbxContent>
+                    <w:p>
+                      <w:pPr>
+                        <w:rPr>
+                          <w:lang w:val="uk-UA"/>
+                        </w:rPr>
+                      </w:pPr>
+                      <w:r>
+                        <w:rPr>
+                          <w:lang w:val="uk-UA"/>
+                        </w:rPr>
+                        <w:t>Див. ст. 6</w:t>
+                      </w:r>
+                    </w:p>
+                  </w:txbxContent>
+                </v:textbox>
+              </v:shape>
+            </w:pict>
+          </mc:Fallback>
+        </mc:AlternateContent>
+      </w:r>
+      <w:r>
+        <w:rPr>
+          <w:rFonts w:ascii="Times New Roman" w:hAnsi="Times New Roman" w:cs="Times New Roman"/>
+          <w:b/>
+          <w:bCs/>
+          <w:noProof/>
+          <w:sz w:val="28"/>
+          <w:szCs w:val="28"/>
+          <w:lang w:val="uk-UA"/>
+        </w:rPr>
         <w:drawing>
-          <wp:inline distT="0" distB="0" distL="0" distR="0" wp14:anchorId="3317F63D" wp14:editId="4B55ACFB">
-            <wp:extent cx="5935980" cy="5821680"/>
-            <wp:effectExtent l="0" t="0" r="7620" b="7620"/>
-            <wp:docPr id="3" name="Рисунок 3"/>
+          <wp:inline distT="0" distB="0" distL="0" distR="0" wp14:anchorId="100EC0E1" wp14:editId="60D609E6">
+            <wp:extent cx="6553200" cy="8677785"/>
+            <wp:effectExtent l="0" t="0" r="0" b="9525"/>
+            <wp:docPr id="2" name="Рисунок 2"/>
             <wp:cNvGraphicFramePr>
               <a:graphicFrameLocks xmlns:a="http://schemas.openxmlformats.org/drawingml/2006/main" noChangeAspect="1"/>
             </wp:cNvGraphicFramePr>
@@ -3518,7 +3978,7 @@
                     </pic:cNvPicPr>
                   </pic:nvPicPr>
                   <pic:blipFill>
-                    <a:blip r:embed="rId5">
+                    <a:blip r:embed="rId7">
                       <a:extLst>
                         <a:ext uri="{28A0092B-C50C-407E-A947-70E740481C1C}">
                           <a14:useLocalDpi xmlns:a14="http://schemas.microsoft.com/office/drawing/2010/main" val="0"/>
@@ -3533,7 +3993,7 @@
                   <pic:spPr bwMode="auto">
                     <a:xfrm>
                       <a:off x="0" y="0"/>
-                      <a:ext cx="5935980" cy="5821680"/>
+                      <a:ext cx="6580854" cy="8714405"/>
                     </a:xfrm>
                     <a:prstGeom prst="rect">
                       <a:avLst/>
@@ -3552,6 +4012,8 @@
     </w:p>
     <w:p>
       <w:pPr>
+        <w:ind w:hanging="1418"/>
+        <w:jc w:val="center"/>
         <w:rPr>
           <w:rFonts w:ascii="Times New Roman" w:hAnsi="Times New Roman" w:cs="Times New Roman"/>
           <w:b/>
@@ -3573,10 +4035,10 @@
         </w:rPr>
         <w:lastRenderedPageBreak/>
         <w:drawing>
-          <wp:inline distT="0" distB="0" distL="0" distR="0" wp14:anchorId="2B85AD5C" wp14:editId="693FF3E8">
-            <wp:extent cx="5935980" cy="8412480"/>
-            <wp:effectExtent l="0" t="0" r="7620" b="7620"/>
-            <wp:docPr id="10" name="Рисунок 10"/>
+          <wp:inline distT="0" distB="0" distL="0" distR="0" wp14:anchorId="468CB928" wp14:editId="63E8DDCD">
+            <wp:extent cx="6796585" cy="9312681"/>
+            <wp:effectExtent l="0" t="0" r="4445" b="3175"/>
+            <wp:docPr id="7" name="Рисунок 7"/>
             <wp:cNvGraphicFramePr>
               <a:graphicFrameLocks xmlns:a="http://schemas.openxmlformats.org/drawingml/2006/main" noChangeAspect="1"/>
             </wp:cNvGraphicFramePr>
@@ -3590,7 +4052,7 @@
                     </pic:cNvPicPr>
                   </pic:nvPicPr>
                   <pic:blipFill>
-                    <a:blip r:embed="rId6">
+                    <a:blip r:embed="rId8">
                       <a:extLst>
                         <a:ext uri="{28A0092B-C50C-407E-A947-70E740481C1C}">
                           <a14:useLocalDpi xmlns:a14="http://schemas.microsoft.com/office/drawing/2010/main" val="0"/>
@@ -3605,7 +4067,7 @@
                   <pic:spPr bwMode="auto">
                     <a:xfrm>
                       <a:off x="0" y="0"/>
-                      <a:ext cx="5935980" cy="8412480"/>
+                      <a:ext cx="6804980" cy="9324184"/>
                     </a:xfrm>
                     <a:prstGeom prst="rect">
                       <a:avLst/>
@@ -3675,7 +4137,7 @@
           <w:lang w:val="uk-UA"/>
         </w:rPr>
         <w:drawing>
-          <wp:inline distT="0" distB="0" distL="0" distR="0" wp14:anchorId="27EC635B" wp14:editId="32AC5853">
+          <wp:inline distT="0" distB="0" distL="0" distR="0" wp14:anchorId="27EC635B" wp14:editId="47603806">
             <wp:extent cx="5601482" cy="2629267"/>
             <wp:effectExtent l="0" t="0" r="0" b="0"/>
             <wp:docPr id="1" name="Рисунок 1"/>
@@ -3690,7 +4152,7 @@
                     <pic:cNvPicPr/>
                   </pic:nvPicPr>
                   <pic:blipFill>
-                    <a:blip r:embed="rId7"/>
+                    <a:blip r:embed="rId9"/>
                     <a:stretch>
                       <a:fillRect/>
                     </a:stretch>
@@ -4160,6 +4622,7 @@
       </w:pPr>
     </w:p>
     <w:sectPr>
+      <w:headerReference w:type="default" r:id="rId10"/>
       <w:pgSz w:w="11906" w:h="16838"/>
       <w:pgMar w:top="1134" w:right="850" w:bottom="1134" w:left="1701" w:header="708" w:footer="708" w:gutter="0"/>
       <w:cols w:space="708"/>
@@ -4167,6 +4630,102 @@
     </w:sectPr>
   </w:body>
 </w:document>
+</file>
+
+<file path=word/endnotes.xml><?xml version="1.0" encoding="utf-8"?>
+<w:endnotes xmlns:wpc="http://schemas.microsoft.com/office/word/2010/wordprocessingCanvas" xmlns:cx="http://schemas.microsoft.com/office/drawing/2014/chartex" xmlns:cx1="http://schemas.microsoft.com/office/drawing/2015/9/8/chartex" xmlns:cx2="http://schemas.microsoft.com/office/drawing/2015/10/21/chartex" xmlns:cx3="http://schemas.microsoft.com/office/drawing/2016/5/9/chartex" xmlns:cx4="http://schemas.microsoft.com/office/drawing/2016/5/10/chartex" xmlns:cx5="http://schemas.microsoft.com/office/drawing/2016/5/11/chartex" xmlns:cx6="http://schemas.microsoft.com/office/drawing/2016/5/12/chartex" xmlns:cx7="http://schemas.microsoft.com/office/drawing/2016/5/13/chartex" xmlns:cx8="http://schemas.microsoft.com/office/drawing/2016/5/14/chartex" xmlns:mc="http://schemas.openxmlformats.org/markup-compatibility/2006" xmlns:aink="http://schemas.microsoft.com/office/drawing/2016/ink" xmlns:am3d="http://schemas.microsoft.com/office/drawing/2017/model3d" xmlns:o="urn:schemas-microsoft-com:office:office" xmlns:r="http://schemas.openxmlformats.org/officeDocument/2006/relationships" xmlns:m="http://schemas.openxmlformats.org/officeDocument/2006/math" xmlns:v="urn:schemas-microsoft-com:vml" xmlns:wp14="http://schemas.microsoft.com/office/word/2010/wordprocessingDrawing" xmlns:wp="http://schemas.openxmlformats.org/drawingml/2006/wordprocessingDrawing" xmlns:w10="urn:schemas-microsoft-com:office:word" xmlns:w="http://schemas.openxmlformats.org/wordprocessingml/2006/main" xmlns:w14="http://schemas.microsoft.com/office/word/2010/wordml" xmlns:w15="http://schemas.microsoft.com/office/word/2012/wordml" xmlns:w16cex="http://schemas.microsoft.com/office/word/2018/wordml/cex" xmlns:w16cid="http://schemas.microsoft.com/office/word/2016/wordml/cid" xmlns:w16="http://schemas.microsoft.com/office/word/2018/wordml" xmlns:w16sdtdh="http://schemas.microsoft.com/office/word/2020/wordml/sdtdatahash" xmlns:w16se="http://schemas.microsoft.com/office/word/2015/wordml/symex" xmlns:wpg="http://schemas.microsoft.com/office/word/2010/wordprocessingGroup" xmlns:wpi="http://schemas.microsoft.com/office/word/2010/wordprocessingInk" xmlns:wne="http://schemas.microsoft.com/office/word/2006/wordml" xmlns:wps="http://schemas.microsoft.com/office/word/2010/wordprocessingShape" mc:Ignorable="w14 w15 w16se w16cid w16 w16cex w16sdtdh wp14">
+  <w:endnote w:type="separator" w:id="-1">
+    <w:p>
+      <w:pPr>
+        <w:spacing w:after="0" w:line="240" w:lineRule="auto"/>
+      </w:pPr>
+      <w:r>
+        <w:separator/>
+      </w:r>
+    </w:p>
+  </w:endnote>
+  <w:endnote w:type="continuationSeparator" w:id="0">
+    <w:p>
+      <w:pPr>
+        <w:spacing w:after="0" w:line="240" w:lineRule="auto"/>
+      </w:pPr>
+      <w:r>
+        <w:continuationSeparator/>
+      </w:r>
+    </w:p>
+  </w:endnote>
+</w:endnotes>
+</file>
+
+<file path=word/footnotes.xml><?xml version="1.0" encoding="utf-8"?>
+<w:footnotes xmlns:wpc="http://schemas.microsoft.com/office/word/2010/wordprocessingCanvas" xmlns:cx="http://schemas.microsoft.com/office/drawing/2014/chartex" xmlns:cx1="http://schemas.microsoft.com/office/drawing/2015/9/8/chartex" xmlns:cx2="http://schemas.microsoft.com/office/drawing/2015/10/21/chartex" xmlns:cx3="http://schemas.microsoft.com/office/drawing/2016/5/9/chartex" xmlns:cx4="http://schemas.microsoft.com/office/drawing/2016/5/10/chartex" xmlns:cx5="http://schemas.microsoft.com/office/drawing/2016/5/11/chartex" xmlns:cx6="http://schemas.microsoft.com/office/drawing/2016/5/12/chartex" xmlns:cx7="http://schemas.microsoft.com/office/drawing/2016/5/13/chartex" xmlns:cx8="http://schemas.microsoft.com/office/drawing/2016/5/14/chartex" xmlns:mc="http://schemas.openxmlformats.org/markup-compatibility/2006" xmlns:aink="http://schemas.microsoft.com/office/drawing/2016/ink" xmlns:am3d="http://schemas.microsoft.com/office/drawing/2017/model3d" xmlns:o="urn:schemas-microsoft-com:office:office" xmlns:r="http://schemas.openxmlformats.org/officeDocument/2006/relationships" xmlns:m="http://schemas.openxmlformats.org/officeDocument/2006/math" xmlns:v="urn:schemas-microsoft-com:vml" xmlns:wp14="http://schemas.microsoft.com/office/word/2010/wordprocessingDrawing" xmlns:wp="http://schemas.openxmlformats.org/drawingml/2006/wordprocessingDrawing" xmlns:w10="urn:schemas-microsoft-com:office:word" xmlns:w="http://schemas.openxmlformats.org/wordprocessingml/2006/main" xmlns:w14="http://schemas.microsoft.com/office/word/2010/wordml" xmlns:w15="http://schemas.microsoft.com/office/word/2012/wordml" xmlns:w16cex="http://schemas.microsoft.com/office/word/2018/wordml/cex" xmlns:w16cid="http://schemas.microsoft.com/office/word/2016/wordml/cid" xmlns:w16="http://schemas.microsoft.com/office/word/2018/wordml" xmlns:w16sdtdh="http://schemas.microsoft.com/office/word/2020/wordml/sdtdatahash" xmlns:w16se="http://schemas.microsoft.com/office/word/2015/wordml/symex" xmlns:wpg="http://schemas.microsoft.com/office/word/2010/wordprocessingGroup" xmlns:wpi="http://schemas.microsoft.com/office/word/2010/wordprocessingInk" xmlns:wne="http://schemas.microsoft.com/office/word/2006/wordml" xmlns:wps="http://schemas.microsoft.com/office/word/2010/wordprocessingShape" mc:Ignorable="w14 w15 w16se w16cid w16 w16cex w16sdtdh wp14">
+  <w:footnote w:type="separator" w:id="-1">
+    <w:p>
+      <w:pPr>
+        <w:spacing w:after="0" w:line="240" w:lineRule="auto"/>
+      </w:pPr>
+      <w:r>
+        <w:separator/>
+      </w:r>
+    </w:p>
+  </w:footnote>
+  <w:footnote w:type="continuationSeparator" w:id="0">
+    <w:p>
+      <w:pPr>
+        <w:spacing w:after="0" w:line="240" w:lineRule="auto"/>
+      </w:pPr>
+      <w:r>
+        <w:continuationSeparator/>
+      </w:r>
+    </w:p>
+  </w:footnote>
+</w:footnotes>
+</file>
+
+<file path=word/header1.xml><?xml version="1.0" encoding="utf-8"?>
+<w:hdr xmlns:wpc="http://schemas.microsoft.com/office/word/2010/wordprocessingCanvas" xmlns:cx="http://schemas.microsoft.com/office/drawing/2014/chartex" xmlns:cx1="http://schemas.microsoft.com/office/drawing/2015/9/8/chartex" xmlns:cx2="http://schemas.microsoft.com/office/drawing/2015/10/21/chartex" xmlns:cx3="http://schemas.microsoft.com/office/drawing/2016/5/9/chartex" xmlns:cx4="http://schemas.microsoft.com/office/drawing/2016/5/10/chartex" xmlns:cx5="http://schemas.microsoft.com/office/drawing/2016/5/11/chartex" xmlns:cx6="http://schemas.microsoft.com/office/drawing/2016/5/12/chartex" xmlns:cx7="http://schemas.microsoft.com/office/drawing/2016/5/13/chartex" xmlns:cx8="http://schemas.microsoft.com/office/drawing/2016/5/14/chartex" xmlns:mc="http://schemas.openxmlformats.org/markup-compatibility/2006" xmlns:aink="http://schemas.microsoft.com/office/drawing/2016/ink" xmlns:am3d="http://schemas.microsoft.com/office/drawing/2017/model3d" xmlns:o="urn:schemas-microsoft-com:office:office" xmlns:r="http://schemas.openxmlformats.org/officeDocument/2006/relationships" xmlns:m="http://schemas.openxmlformats.org/officeDocument/2006/math" xmlns:v="urn:schemas-microsoft-com:vml" xmlns:wp14="http://schemas.microsoft.com/office/word/2010/wordprocessingDrawing" xmlns:wp="http://schemas.openxmlformats.org/drawingml/2006/wordprocessingDrawing" xmlns:w10="urn:schemas-microsoft-com:office:word" xmlns:w="http://schemas.openxmlformats.org/wordprocessingml/2006/main" xmlns:w14="http://schemas.microsoft.com/office/word/2010/wordml" xmlns:w15="http://schemas.microsoft.com/office/word/2012/wordml" xmlns:w16cex="http://schemas.microsoft.com/office/word/2018/wordml/cex" xmlns:w16cid="http://schemas.microsoft.com/office/word/2016/wordml/cid" xmlns:w16="http://schemas.microsoft.com/office/word/2018/wordml" xmlns:w16sdtdh="http://schemas.microsoft.com/office/word/2020/wordml/sdtdatahash" xmlns:w16se="http://schemas.microsoft.com/office/word/2015/wordml/symex" xmlns:wpg="http://schemas.microsoft.com/office/word/2010/wordprocessingGroup" xmlns:wpi="http://schemas.microsoft.com/office/word/2010/wordprocessingInk" xmlns:wne="http://schemas.microsoft.com/office/word/2006/wordml" xmlns:wps="http://schemas.microsoft.com/office/word/2010/wordprocessingShape" mc:Ignorable="w14 w15 w16se w16cid w16 w16cex w16sdtdh wp14">
+  <w:sdt>
+    <w:sdtPr>
+      <w:id w:val="-474296756"/>
+      <w:docPartObj>
+        <w:docPartGallery w:val="Page Numbers (Top of Page)"/>
+        <w:docPartUnique/>
+      </w:docPartObj>
+    </w:sdtPr>
+    <w:sdtEndPr/>
+    <w:sdtContent>
+      <w:p>
+        <w:pPr>
+          <w:pStyle w:val="a5"/>
+          <w:jc w:val="right"/>
+        </w:pPr>
+        <w:r>
+          <w:fldChar w:fldCharType="begin"/>
+        </w:r>
+        <w:r>
+          <w:instrText>PAGE   \* MERGEFORMAT</w:instrText>
+        </w:r>
+        <w:r>
+          <w:fldChar w:fldCharType="separate"/>
+        </w:r>
+        <w:r>
+          <w:rPr>
+            <w:lang w:val="ru-RU"/>
+          </w:rPr>
+          <w:t>2</w:t>
+        </w:r>
+        <w:r>
+          <w:fldChar w:fldCharType="end"/>
+        </w:r>
+      </w:p>
+    </w:sdtContent>
+  </w:sdt>
+  <w:p>
+    <w:pPr>
+      <w:pStyle w:val="a5"/>
+    </w:pPr>
+  </w:p>
+</w:hdr>
 </file>
 
 <file path=word/numbering.xml><?xml version="1.0" encoding="utf-8"?>
@@ -4747,6 +5306,50 @@
       <w:contextualSpacing/>
     </w:pPr>
   </w:style>
+  <w:style w:type="paragraph" w:styleId="a5">
+    <w:name w:val="header"/>
+    <w:basedOn w:val="a"/>
+    <w:link w:val="a6"/>
+    <w:uiPriority w:val="99"/>
+    <w:unhideWhenUsed/>
+    <w:rsid w:val="00201037"/>
+    <w:pPr>
+      <w:tabs>
+        <w:tab w:val="center" w:pos="4677"/>
+        <w:tab w:val="right" w:pos="9355"/>
+      </w:tabs>
+      <w:spacing w:after="0" w:line="240" w:lineRule="auto"/>
+    </w:pPr>
+  </w:style>
+  <w:style w:type="character" w:customStyle="1" w:styleId="a6">
+    <w:name w:val="Верхний колонтитул Знак"/>
+    <w:basedOn w:val="a0"/>
+    <w:link w:val="a5"/>
+    <w:uiPriority w:val="99"/>
+    <w:rsid w:val="00201037"/>
+  </w:style>
+  <w:style w:type="paragraph" w:styleId="a7">
+    <w:name w:val="footer"/>
+    <w:basedOn w:val="a"/>
+    <w:link w:val="a8"/>
+    <w:uiPriority w:val="99"/>
+    <w:unhideWhenUsed/>
+    <w:rsid w:val="00201037"/>
+    <w:pPr>
+      <w:tabs>
+        <w:tab w:val="center" w:pos="4677"/>
+        <w:tab w:val="right" w:pos="9355"/>
+      </w:tabs>
+      <w:spacing w:after="0" w:line="240" w:lineRule="auto"/>
+    </w:pPr>
+  </w:style>
+  <w:style w:type="character" w:customStyle="1" w:styleId="a8">
+    <w:name w:val="Нижний колонтитул Знак"/>
+    <w:basedOn w:val="a0"/>
+    <w:link w:val="a7"/>
+    <w:uiPriority w:val="99"/>
+    <w:rsid w:val="00201037"/>
+  </w:style>
 </w:styles>
 </file>
 

</xml_diff>